<commit_message>
updated with spss examples
</commit_message>
<xml_diff>
--- a/examples/mediation1.docx
+++ b/examples/mediation1.docx
@@ -10,13 +10,116 @@
     <w:p/>
     <w:p>
       <w:r>
+        <w:t>Simple Mediation with Covariates</w:t>
+      </w:r>
+      <w:r>
+        <w:t xml:space="preserve"> (Model 4)</w:t>
+      </w:r>
+    </w:p>
+    <w:p/>
+    <w:p>
+      <w:r>
         <w:t>Model Visualization:</w:t>
       </w:r>
     </w:p>
     <w:p/>
     <w:p>
       <w:r>
-        <w:t>IV(s):</w:t>
+        <w:rPr>
+          <w:noProof/>
+        </w:rPr>
+        <w:drawing>
+          <wp:inline distT="0" distB="0" distL="0" distR="0" wp14:anchorId="661E50FC" wp14:editId="3415D001">
+            <wp:extent cx="4559300" cy="5080000"/>
+            <wp:effectExtent l="0" t="0" r="0" b="0"/>
+            <wp:docPr id="1" name="Picture 1"/>
+            <wp:cNvGraphicFramePr>
+              <a:graphicFrameLocks xmlns:a="http://schemas.openxmlformats.org/drawingml/2006/main" noChangeAspect="1"/>
+            </wp:cNvGraphicFramePr>
+            <a:graphic xmlns:a="http://schemas.openxmlformats.org/drawingml/2006/main">
+              <a:graphicData uri="http://schemas.openxmlformats.org/drawingml/2006/picture">
+                <pic:pic xmlns:pic="http://schemas.openxmlformats.org/drawingml/2006/picture">
+                  <pic:nvPicPr>
+                    <pic:cNvPr id="1" name=""/>
+                    <pic:cNvPicPr/>
+                  </pic:nvPicPr>
+                  <pic:blipFill>
+                    <a:blip r:embed="rId5"/>
+                    <a:stretch>
+                      <a:fillRect/>
+                    </a:stretch>
+                  </pic:blipFill>
+                  <pic:spPr>
+                    <a:xfrm>
+                      <a:off x="0" y="0"/>
+                      <a:ext cx="4559300" cy="5080000"/>
+                    </a:xfrm>
+                    <a:prstGeom prst="rect">
+                      <a:avLst/>
+                    </a:prstGeom>
+                  </pic:spPr>
+                </pic:pic>
+              </a:graphicData>
+            </a:graphic>
+          </wp:inline>
+        </w:drawing>
+      </w:r>
+    </w:p>
+    <w:p/>
+    <w:p>
+      <w:r>
+        <w:t>IVs</w:t>
+      </w:r>
+      <w:r>
+        <w:t>:</w:t>
+      </w:r>
+    </w:p>
+    <w:p>
+      <w:pPr>
+        <w:pStyle w:val="ListParagraph"/>
+        <w:numPr>
+          <w:ilvl w:val="0"/>
+          <w:numId w:val="3"/>
+        </w:numPr>
+      </w:pPr>
+      <w:r>
+        <w:t>Cylinders (X)</w:t>
+      </w:r>
+    </w:p>
+    <w:p>
+      <w:pPr>
+        <w:pStyle w:val="ListParagraph"/>
+        <w:numPr>
+          <w:ilvl w:val="0"/>
+          <w:numId w:val="3"/>
+        </w:numPr>
+      </w:pPr>
+      <w:r>
+        <w:t>Horse Power (M)</w:t>
+      </w:r>
+    </w:p>
+    <w:p>
+      <w:pPr>
+        <w:pStyle w:val="ListParagraph"/>
+        <w:numPr>
+          <w:ilvl w:val="0"/>
+          <w:numId w:val="3"/>
+        </w:numPr>
+      </w:pPr>
+      <w:r>
+        <w:t>Weight (CV)</w:t>
+      </w:r>
+    </w:p>
+    <w:p>
+      <w:pPr>
+        <w:pStyle w:val="ListParagraph"/>
+        <w:numPr>
+          <w:ilvl w:val="0"/>
+          <w:numId w:val="3"/>
+        </w:numPr>
+      </w:pPr>
+      <w:r>
+        <w:t>Gears (CV)</w:t>
       </w:r>
     </w:p>
     <w:p>
@@ -25,14 +128,62 @@
       </w:r>
     </w:p>
     <w:p>
-      <w:r>
-        <w:t>M:</w:t>
+      <w:pPr>
+        <w:pStyle w:val="ListParagraph"/>
+        <w:numPr>
+          <w:ilvl w:val="0"/>
+          <w:numId w:val="3"/>
+        </w:numPr>
+      </w:pPr>
+      <w:r>
+        <w:t>Miles Per Gallon</w:t>
       </w:r>
     </w:p>
     <w:p/>
     <w:p>
       <w:r>
         <w:t>Power:</w:t>
+      </w:r>
+    </w:p>
+    <w:p/>
+    <w:p>
+      <w:r>
+        <w:lastRenderedPageBreak/>
+        <w:drawing>
+          <wp:inline distT="0" distB="0" distL="0" distR="0" wp14:anchorId="00FF961E" wp14:editId="177DE7D9">
+            <wp:extent cx="5943600" cy="2304415"/>
+            <wp:effectExtent l="0" t="0" r="0" b="0"/>
+            <wp:docPr id="3" name="Picture 3"/>
+            <wp:cNvGraphicFramePr>
+              <a:graphicFrameLocks xmlns:a="http://schemas.openxmlformats.org/drawingml/2006/main" noChangeAspect="1"/>
+            </wp:cNvGraphicFramePr>
+            <a:graphic xmlns:a="http://schemas.openxmlformats.org/drawingml/2006/main">
+              <a:graphicData uri="http://schemas.openxmlformats.org/drawingml/2006/picture">
+                <pic:pic xmlns:pic="http://schemas.openxmlformats.org/drawingml/2006/picture">
+                  <pic:nvPicPr>
+                    <pic:cNvPr id="1" name=""/>
+                    <pic:cNvPicPr/>
+                  </pic:nvPicPr>
+                  <pic:blipFill>
+                    <a:blip r:embed="rId6"/>
+                    <a:stretch>
+                      <a:fillRect/>
+                    </a:stretch>
+                  </pic:blipFill>
+                  <pic:spPr>
+                    <a:xfrm>
+                      <a:off x="0" y="0"/>
+                      <a:ext cx="5943600" cy="2304415"/>
+                    </a:xfrm>
+                    <a:prstGeom prst="rect">
+                      <a:avLst/>
+                    </a:prstGeom>
+                  </pic:spPr>
+                </pic:pic>
+              </a:graphicData>
+            </a:graphic>
+          </wp:inline>
+        </w:drawing>
       </w:r>
     </w:p>
     <w:p/>
@@ -54,6 +205,47 @@
         <w:t>Accurate Data</w:t>
       </w:r>
     </w:p>
+    <w:p/>
+    <w:p>
+      <w:r>
+        <w:drawing>
+          <wp:inline distT="0" distB="0" distL="0" distR="0" wp14:anchorId="08436BEA" wp14:editId="1FCA841A">
+            <wp:extent cx="5943600" cy="2121535"/>
+            <wp:effectExtent l="0" t="0" r="0" b="0"/>
+            <wp:docPr id="4" name="Picture 4"/>
+            <wp:cNvGraphicFramePr>
+              <a:graphicFrameLocks xmlns:a="http://schemas.openxmlformats.org/drawingml/2006/main" noChangeAspect="1"/>
+            </wp:cNvGraphicFramePr>
+            <a:graphic xmlns:a="http://schemas.openxmlformats.org/drawingml/2006/main">
+              <a:graphicData uri="http://schemas.openxmlformats.org/drawingml/2006/picture">
+                <pic:pic xmlns:pic="http://schemas.openxmlformats.org/drawingml/2006/picture">
+                  <pic:nvPicPr>
+                    <pic:cNvPr id="1" name=""/>
+                    <pic:cNvPicPr/>
+                  </pic:nvPicPr>
+                  <pic:blipFill>
+                    <a:blip r:embed="rId7"/>
+                    <a:stretch>
+                      <a:fillRect/>
+                    </a:stretch>
+                  </pic:blipFill>
+                  <pic:spPr>
+                    <a:xfrm>
+                      <a:off x="0" y="0"/>
+                      <a:ext cx="5943600" cy="2121535"/>
+                    </a:xfrm>
+                    <a:prstGeom prst="rect">
+                      <a:avLst/>
+                    </a:prstGeom>
+                  </pic:spPr>
+                </pic:pic>
+              </a:graphicData>
+            </a:graphic>
+          </wp:inline>
+        </w:drawing>
+      </w:r>
+    </w:p>
+    <w:p/>
     <w:p>
       <w:pPr>
         <w:pStyle w:val="ListParagraph"/>
@@ -101,6 +293,9 @@
       <w:r>
         <w:t xml:space="preserve">DF = </w:t>
       </w:r>
+      <w:r>
+        <w:t>number of predictor variables (4)</w:t>
+      </w:r>
     </w:p>
     <w:p>
       <w:pPr>
@@ -113,6 +308,9 @@
       <w:r>
         <w:t xml:space="preserve">Cut off equals = </w:t>
       </w:r>
+      <w:r>
+        <w:t>18.47</w:t>
+      </w:r>
     </w:p>
     <w:p>
       <w:pPr>
@@ -137,6 +335,21 @@
       <w:r>
         <w:t>4/(N – k – 1)</w:t>
       </w:r>
+      <w:r>
+        <w:t xml:space="preserve"> k is the number of predictors</w:t>
+      </w:r>
+    </w:p>
+    <w:p>
+      <w:pPr>
+        <w:pStyle w:val="ListParagraph"/>
+        <w:numPr>
+          <w:ilvl w:val="2"/>
+          <w:numId w:val="2"/>
+        </w:numPr>
+      </w:pPr>
+      <w:r>
+        <w:t>4/ (32 – 4 – 1) = .148</w:t>
+      </w:r>
     </w:p>
     <w:p>
       <w:pPr>
@@ -166,12 +379,12 @@
       <w:pPr>
         <w:pStyle w:val="ListParagraph"/>
         <w:numPr>
-          <w:ilvl w:val="0"/>
+          <w:ilvl w:val="2"/>
           <w:numId w:val="2"/>
         </w:numPr>
       </w:pPr>
       <w:r>
-        <w:t>Assumptions:</w:t>
+        <w:t>(2*4 + 2) / 32 = .313</w:t>
       </w:r>
     </w:p>
     <w:p>
@@ -183,7 +396,19 @@
         </w:numPr>
       </w:pPr>
       <w:r>
-        <w:t>Additivity</w:t>
+        <w:t xml:space="preserve">No overall outliers found. </w:t>
+      </w:r>
+    </w:p>
+    <w:p>
+      <w:pPr>
+        <w:pStyle w:val="ListParagraph"/>
+        <w:numPr>
+          <w:ilvl w:val="0"/>
+          <w:numId w:val="2"/>
+        </w:numPr>
+      </w:pPr>
+      <w:r>
+        <w:t>Assumptions:</w:t>
       </w:r>
     </w:p>
     <w:p>
@@ -195,7 +420,50 @@
         </w:numPr>
       </w:pPr>
       <w:r>
-        <w:t>Normality</w:t>
+        <w:t>Additivity</w:t>
+      </w:r>
+      <w:r>
+        <w:t xml:space="preserve"> (high correlations but none are 1)</w:t>
+      </w:r>
+    </w:p>
+    <w:p>
+      <w:r>
+        <w:lastRenderedPageBreak/>
+        <w:drawing>
+          <wp:inline distT="0" distB="0" distL="0" distR="0" wp14:anchorId="193658DE" wp14:editId="54FBF332">
+            <wp:extent cx="5880100" cy="4343400"/>
+            <wp:effectExtent l="0" t="0" r="0" b="0"/>
+            <wp:docPr id="6" name="Picture 6"/>
+            <wp:cNvGraphicFramePr>
+              <a:graphicFrameLocks xmlns:a="http://schemas.openxmlformats.org/drawingml/2006/main" noChangeAspect="1"/>
+            </wp:cNvGraphicFramePr>
+            <a:graphic xmlns:a="http://schemas.openxmlformats.org/drawingml/2006/main">
+              <a:graphicData uri="http://schemas.openxmlformats.org/drawingml/2006/picture">
+                <pic:pic xmlns:pic="http://schemas.openxmlformats.org/drawingml/2006/picture">
+                  <pic:nvPicPr>
+                    <pic:cNvPr id="1" name=""/>
+                    <pic:cNvPicPr/>
+                  </pic:nvPicPr>
+                  <pic:blipFill>
+                    <a:blip r:embed="rId8"/>
+                    <a:stretch>
+                      <a:fillRect/>
+                    </a:stretch>
+                  </pic:blipFill>
+                  <pic:spPr>
+                    <a:xfrm>
+                      <a:off x="0" y="0"/>
+                      <a:ext cx="5880100" cy="4343400"/>
+                    </a:xfrm>
+                    <a:prstGeom prst="rect">
+                      <a:avLst/>
+                    </a:prstGeom>
+                  </pic:spPr>
+                </pic:pic>
+              </a:graphicData>
+            </a:graphic>
+          </wp:inline>
+        </w:drawing>
       </w:r>
     </w:p>
     <w:p>
@@ -207,7 +475,47 @@
         </w:numPr>
       </w:pPr>
       <w:r>
-        <w:t>Linearity</w:t>
+        <w:t>Normality</w:t>
+      </w:r>
+    </w:p>
+    <w:p>
+      <w:r>
+        <w:lastRenderedPageBreak/>
+        <w:drawing>
+          <wp:inline distT="0" distB="0" distL="0" distR="0" wp14:anchorId="0CDFCC2D" wp14:editId="6D9C4631">
+            <wp:extent cx="5943600" cy="4984115"/>
+            <wp:effectExtent l="0" t="0" r="0" b="0"/>
+            <wp:docPr id="5" name="Picture 5"/>
+            <wp:cNvGraphicFramePr>
+              <a:graphicFrameLocks xmlns:a="http://schemas.openxmlformats.org/drawingml/2006/main" noChangeAspect="1"/>
+            </wp:cNvGraphicFramePr>
+            <a:graphic xmlns:a="http://schemas.openxmlformats.org/drawingml/2006/main">
+              <a:graphicData uri="http://schemas.openxmlformats.org/drawingml/2006/picture">
+                <pic:pic xmlns:pic="http://schemas.openxmlformats.org/drawingml/2006/picture">
+                  <pic:nvPicPr>
+                    <pic:cNvPr id="1" name=""/>
+                    <pic:cNvPicPr/>
+                  </pic:nvPicPr>
+                  <pic:blipFill>
+                    <a:blip r:embed="rId9"/>
+                    <a:stretch>
+                      <a:fillRect/>
+                    </a:stretch>
+                  </pic:blipFill>
+                  <pic:spPr>
+                    <a:xfrm>
+                      <a:off x="0" y="0"/>
+                      <a:ext cx="5943600" cy="4984115"/>
+                    </a:xfrm>
+                    <a:prstGeom prst="rect">
+                      <a:avLst/>
+                    </a:prstGeom>
+                  </pic:spPr>
+                </pic:pic>
+              </a:graphicData>
+            </a:graphic>
+          </wp:inline>
+        </w:drawing>
       </w:r>
     </w:p>
     <w:p>
@@ -219,16 +527,2631 @@
         </w:numPr>
       </w:pPr>
       <w:r>
+        <w:t>Linearity</w:t>
+      </w:r>
+    </w:p>
+    <w:p/>
+    <w:p>
+      <w:r>
+        <w:lastRenderedPageBreak/>
+        <w:drawing>
+          <wp:inline distT="0" distB="0" distL="0" distR="0" wp14:anchorId="39C761F6" wp14:editId="21F9876C">
+            <wp:extent cx="5943600" cy="5262880"/>
+            <wp:effectExtent l="0" t="0" r="0" b="0"/>
+            <wp:docPr id="7" name="Picture 7"/>
+            <wp:cNvGraphicFramePr>
+              <a:graphicFrameLocks xmlns:a="http://schemas.openxmlformats.org/drawingml/2006/main" noChangeAspect="1"/>
+            </wp:cNvGraphicFramePr>
+            <a:graphic xmlns:a="http://schemas.openxmlformats.org/drawingml/2006/main">
+              <a:graphicData uri="http://schemas.openxmlformats.org/drawingml/2006/picture">
+                <pic:pic xmlns:pic="http://schemas.openxmlformats.org/drawingml/2006/picture">
+                  <pic:nvPicPr>
+                    <pic:cNvPr id="1" name=""/>
+                    <pic:cNvPicPr/>
+                  </pic:nvPicPr>
+                  <pic:blipFill>
+                    <a:blip r:embed="rId10"/>
+                    <a:stretch>
+                      <a:fillRect/>
+                    </a:stretch>
+                  </pic:blipFill>
+                  <pic:spPr>
+                    <a:xfrm>
+                      <a:off x="0" y="0"/>
+                      <a:ext cx="5943600" cy="5262880"/>
+                    </a:xfrm>
+                    <a:prstGeom prst="rect">
+                      <a:avLst/>
+                    </a:prstGeom>
+                  </pic:spPr>
+                </pic:pic>
+              </a:graphicData>
+            </a:graphic>
+          </wp:inline>
+        </w:drawing>
+      </w:r>
+    </w:p>
+    <w:p>
+      <w:pPr>
+        <w:pStyle w:val="ListParagraph"/>
+        <w:numPr>
+          <w:ilvl w:val="1"/>
+          <w:numId w:val="2"/>
+        </w:numPr>
+      </w:pPr>
+      <w:r>
         <w:t xml:space="preserve">Homogeneity/Homoscedasticity </w:t>
       </w:r>
     </w:p>
     <w:p/>
     <w:p>
       <w:r>
-        <w:t>Analysis:</w:t>
+        <w:lastRenderedPageBreak/>
+        <w:drawing>
+          <wp:inline distT="0" distB="0" distL="0" distR="0" wp14:anchorId="660987B4" wp14:editId="5770B150">
+            <wp:extent cx="5943600" cy="4572635"/>
+            <wp:effectExtent l="0" t="0" r="0" b="0"/>
+            <wp:docPr id="8" name="Picture 8"/>
+            <wp:cNvGraphicFramePr>
+              <a:graphicFrameLocks xmlns:a="http://schemas.openxmlformats.org/drawingml/2006/main" noChangeAspect="1"/>
+            </wp:cNvGraphicFramePr>
+            <a:graphic xmlns:a="http://schemas.openxmlformats.org/drawingml/2006/main">
+              <a:graphicData uri="http://schemas.openxmlformats.org/drawingml/2006/picture">
+                <pic:pic xmlns:pic="http://schemas.openxmlformats.org/drawingml/2006/picture">
+                  <pic:nvPicPr>
+                    <pic:cNvPr id="1" name=""/>
+                    <pic:cNvPicPr/>
+                  </pic:nvPicPr>
+                  <pic:blipFill>
+                    <a:blip r:embed="rId11"/>
+                    <a:stretch>
+                      <a:fillRect/>
+                    </a:stretch>
+                  </pic:blipFill>
+                  <pic:spPr>
+                    <a:xfrm>
+                      <a:off x="0" y="0"/>
+                      <a:ext cx="5943600" cy="4572635"/>
+                    </a:xfrm>
+                    <a:prstGeom prst="rect">
+                      <a:avLst/>
+                    </a:prstGeom>
+                  </pic:spPr>
+                </pic:pic>
+              </a:graphicData>
+            </a:graphic>
+          </wp:inline>
+        </w:drawing>
       </w:r>
       <w:bookmarkStart w:id="0" w:name="_GoBack"/>
       <w:bookmarkEnd w:id="0"/>
+    </w:p>
+    <w:p/>
+    <w:p>
+      <w:r>
+        <w:t>Analysis:</w:t>
+      </w:r>
+    </w:p>
+    <w:p/>
+    <w:p>
+      <w:pPr>
+        <w:rPr>
+          <w:rFonts w:ascii="Monospaced" w:eastAsia="Times New Roman" w:hAnsi="Monospaced"/>
+          <w:color w:val="000000"/>
+          <w:sz w:val="27"/>
+          <w:szCs w:val="27"/>
+        </w:rPr>
+      </w:pPr>
+      <w:r>
+        <w:rPr>
+          <w:rFonts w:ascii="Monospaced" w:eastAsia="Times New Roman" w:hAnsi="Monospaced"/>
+          <w:color w:val="000000"/>
+          <w:sz w:val="27"/>
+          <w:szCs w:val="27"/>
+        </w:rPr>
+        <w:t>**************** PROCESS Procedure for SPSS Version 3.00 *****************</w:t>
+      </w:r>
+      <w:r>
+        <w:rPr>
+          <w:rFonts w:ascii="Monospaced" w:eastAsia="Times New Roman" w:hAnsi="Monospaced"/>
+          <w:color w:val="000000"/>
+          <w:sz w:val="27"/>
+          <w:szCs w:val="27"/>
+        </w:rPr>
+        <w:br/>
+      </w:r>
+      <w:r>
+        <w:rPr>
+          <w:rFonts w:ascii="Monospaced" w:eastAsia="Times New Roman" w:hAnsi="Monospaced"/>
+          <w:color w:val="000000"/>
+          <w:sz w:val="27"/>
+          <w:szCs w:val="27"/>
+        </w:rPr>
+        <w:br/>
+        <w:t>          Written by Andrew F. Hayes, Ph.D.       www.afhayes.com</w:t>
+      </w:r>
+      <w:r>
+        <w:rPr>
+          <w:rFonts w:ascii="Monospaced" w:eastAsia="Times New Roman" w:hAnsi="Monospaced"/>
+          <w:color w:val="000000"/>
+          <w:sz w:val="27"/>
+          <w:szCs w:val="27"/>
+        </w:rPr>
+        <w:br/>
+        <w:t>    Documentation available in Hayes (2018). www.guilford.com/p/hayes3</w:t>
+      </w:r>
+      <w:r>
+        <w:rPr>
+          <w:rFonts w:ascii="Monospaced" w:eastAsia="Times New Roman" w:hAnsi="Monospaced"/>
+          <w:color w:val="000000"/>
+          <w:sz w:val="27"/>
+          <w:szCs w:val="27"/>
+        </w:rPr>
+        <w:br/>
+      </w:r>
+      <w:r>
+        <w:rPr>
+          <w:rFonts w:ascii="Monospaced" w:eastAsia="Times New Roman" w:hAnsi="Monospaced"/>
+          <w:color w:val="000000"/>
+          <w:sz w:val="27"/>
+          <w:szCs w:val="27"/>
+        </w:rPr>
+        <w:br/>
+        <w:t>**************************************************************************</w:t>
+      </w:r>
+      <w:r>
+        <w:rPr>
+          <w:rFonts w:ascii="Monospaced" w:eastAsia="Times New Roman" w:hAnsi="Monospaced"/>
+          <w:color w:val="000000"/>
+          <w:sz w:val="27"/>
+          <w:szCs w:val="27"/>
+        </w:rPr>
+        <w:br/>
+        <w:t>Model  : 4</w:t>
+      </w:r>
+      <w:r>
+        <w:rPr>
+          <w:rFonts w:ascii="Monospaced" w:eastAsia="Times New Roman" w:hAnsi="Monospaced"/>
+          <w:color w:val="000000"/>
+          <w:sz w:val="27"/>
+          <w:szCs w:val="27"/>
+        </w:rPr>
+        <w:br/>
+        <w:t>    Y  : mpg</w:t>
+      </w:r>
+      <w:r>
+        <w:rPr>
+          <w:rFonts w:ascii="Monospaced" w:eastAsia="Times New Roman" w:hAnsi="Monospaced"/>
+          <w:color w:val="000000"/>
+          <w:sz w:val="27"/>
+          <w:szCs w:val="27"/>
+        </w:rPr>
+        <w:br/>
+        <w:t>    X  : </w:t>
+      </w:r>
+      <w:proofErr w:type="spellStart"/>
+      <w:r>
+        <w:rPr>
+          <w:rFonts w:ascii="Monospaced" w:eastAsia="Times New Roman" w:hAnsi="Monospaced"/>
+          <w:color w:val="000000"/>
+          <w:sz w:val="27"/>
+          <w:szCs w:val="27"/>
+        </w:rPr>
+        <w:t>cyl</w:t>
+      </w:r>
+      <w:proofErr w:type="spellEnd"/>
+      <w:r>
+        <w:rPr>
+          <w:rFonts w:ascii="Monospaced" w:eastAsia="Times New Roman" w:hAnsi="Monospaced"/>
+          <w:color w:val="000000"/>
+          <w:sz w:val="27"/>
+          <w:szCs w:val="27"/>
+        </w:rPr>
+        <w:br/>
+        <w:t>    M  : </w:t>
+      </w:r>
+      <w:proofErr w:type="spellStart"/>
+      <w:r>
+        <w:rPr>
+          <w:rFonts w:ascii="Monospaced" w:eastAsia="Times New Roman" w:hAnsi="Monospaced"/>
+          <w:color w:val="000000"/>
+          <w:sz w:val="27"/>
+          <w:szCs w:val="27"/>
+        </w:rPr>
+        <w:t>hp</w:t>
+      </w:r>
+      <w:proofErr w:type="spellEnd"/>
+      <w:r>
+        <w:rPr>
+          <w:rFonts w:ascii="Monospaced" w:eastAsia="Times New Roman" w:hAnsi="Monospaced"/>
+          <w:color w:val="000000"/>
+          <w:sz w:val="27"/>
+          <w:szCs w:val="27"/>
+        </w:rPr>
+        <w:br/>
+      </w:r>
+      <w:r>
+        <w:rPr>
+          <w:rFonts w:ascii="Monospaced" w:eastAsia="Times New Roman" w:hAnsi="Monospaced"/>
+          <w:color w:val="000000"/>
+          <w:sz w:val="27"/>
+          <w:szCs w:val="27"/>
+        </w:rPr>
+        <w:br/>
+        <w:t>Covariates:</w:t>
+      </w:r>
+      <w:r>
+        <w:rPr>
+          <w:rFonts w:ascii="Monospaced" w:eastAsia="Times New Roman" w:hAnsi="Monospaced"/>
+          <w:color w:val="000000"/>
+          <w:sz w:val="27"/>
+          <w:szCs w:val="27"/>
+        </w:rPr>
+        <w:br/>
+        <w:t> </w:t>
+      </w:r>
+      <w:proofErr w:type="spellStart"/>
+      <w:r>
+        <w:rPr>
+          <w:rFonts w:ascii="Monospaced" w:eastAsia="Times New Roman" w:hAnsi="Monospaced"/>
+          <w:color w:val="000000"/>
+          <w:sz w:val="27"/>
+          <w:szCs w:val="27"/>
+        </w:rPr>
+        <w:t>wt</w:t>
+      </w:r>
+      <w:proofErr w:type="spellEnd"/>
+      <w:r>
+        <w:rPr>
+          <w:rFonts w:ascii="Monospaced" w:eastAsia="Times New Roman" w:hAnsi="Monospaced"/>
+          <w:color w:val="000000"/>
+          <w:sz w:val="27"/>
+          <w:szCs w:val="27"/>
+        </w:rPr>
+        <w:t>       gear</w:t>
+      </w:r>
+      <w:r>
+        <w:rPr>
+          <w:rFonts w:ascii="Monospaced" w:eastAsia="Times New Roman" w:hAnsi="Monospaced"/>
+          <w:color w:val="000000"/>
+          <w:sz w:val="27"/>
+          <w:szCs w:val="27"/>
+        </w:rPr>
+        <w:br/>
+      </w:r>
+      <w:r>
+        <w:rPr>
+          <w:rFonts w:ascii="Monospaced" w:eastAsia="Times New Roman" w:hAnsi="Monospaced"/>
+          <w:color w:val="000000"/>
+          <w:sz w:val="27"/>
+          <w:szCs w:val="27"/>
+        </w:rPr>
+        <w:br/>
+        <w:t>Sample</w:t>
+      </w:r>
+      <w:r>
+        <w:rPr>
+          <w:rFonts w:ascii="Monospaced" w:eastAsia="Times New Roman" w:hAnsi="Monospaced"/>
+          <w:color w:val="000000"/>
+          <w:sz w:val="27"/>
+          <w:szCs w:val="27"/>
+        </w:rPr>
+        <w:br/>
+      </w:r>
+      <w:r>
+        <w:rPr>
+          <w:rFonts w:ascii="Monospaced" w:eastAsia="Times New Roman" w:hAnsi="Monospaced"/>
+          <w:color w:val="000000"/>
+          <w:sz w:val="27"/>
+          <w:szCs w:val="27"/>
+        </w:rPr>
+        <w:lastRenderedPageBreak/>
+        <w:t>Size:  32</w:t>
+      </w:r>
+      <w:r>
+        <w:rPr>
+          <w:rFonts w:ascii="Monospaced" w:eastAsia="Times New Roman" w:hAnsi="Monospaced"/>
+          <w:color w:val="000000"/>
+          <w:sz w:val="27"/>
+          <w:szCs w:val="27"/>
+        </w:rPr>
+        <w:br/>
+      </w:r>
+      <w:r>
+        <w:rPr>
+          <w:rFonts w:ascii="Monospaced" w:eastAsia="Times New Roman" w:hAnsi="Monospaced"/>
+          <w:color w:val="000000"/>
+          <w:sz w:val="27"/>
+          <w:szCs w:val="27"/>
+        </w:rPr>
+        <w:br/>
+        <w:t>**************************************************************************</w:t>
+      </w:r>
+      <w:r>
+        <w:rPr>
+          <w:rFonts w:ascii="Monospaced" w:eastAsia="Times New Roman" w:hAnsi="Monospaced"/>
+          <w:color w:val="000000"/>
+          <w:sz w:val="27"/>
+          <w:szCs w:val="27"/>
+        </w:rPr>
+        <w:br/>
+        <w:t>OUTCOME VARIABLE:</w:t>
+      </w:r>
+      <w:r>
+        <w:rPr>
+          <w:rFonts w:ascii="Monospaced" w:eastAsia="Times New Roman" w:hAnsi="Monospaced"/>
+          <w:color w:val="000000"/>
+          <w:sz w:val="27"/>
+          <w:szCs w:val="27"/>
+        </w:rPr>
+        <w:br/>
+        <w:t> </w:t>
+      </w:r>
+      <w:proofErr w:type="spellStart"/>
+      <w:r>
+        <w:rPr>
+          <w:rFonts w:ascii="Monospaced" w:eastAsia="Times New Roman" w:hAnsi="Monospaced"/>
+          <w:color w:val="000000"/>
+          <w:sz w:val="27"/>
+          <w:szCs w:val="27"/>
+        </w:rPr>
+        <w:t>hp</w:t>
+      </w:r>
+      <w:proofErr w:type="spellEnd"/>
+      <w:r>
+        <w:rPr>
+          <w:rFonts w:ascii="Monospaced" w:eastAsia="Times New Roman" w:hAnsi="Monospaced"/>
+          <w:color w:val="000000"/>
+          <w:sz w:val="27"/>
+          <w:szCs w:val="27"/>
+        </w:rPr>
+        <w:br/>
+      </w:r>
+      <w:r>
+        <w:rPr>
+          <w:rFonts w:ascii="Monospaced" w:eastAsia="Times New Roman" w:hAnsi="Monospaced"/>
+          <w:color w:val="000000"/>
+          <w:sz w:val="27"/>
+          <w:szCs w:val="27"/>
+        </w:rPr>
+        <w:br/>
+        <w:t>Model Summary</w:t>
+      </w:r>
+      <w:r>
+        <w:rPr>
+          <w:rFonts w:ascii="Monospaced" w:eastAsia="Times New Roman" w:hAnsi="Monospaced"/>
+          <w:color w:val="000000"/>
+          <w:sz w:val="27"/>
+          <w:szCs w:val="27"/>
+        </w:rPr>
+        <w:br/>
+        <w:t>          R       R-sq        MSE          F        df1        df2          p</w:t>
+      </w:r>
+      <w:r>
+        <w:rPr>
+          <w:rFonts w:ascii="Monospaced" w:eastAsia="Times New Roman" w:hAnsi="Monospaced"/>
+          <w:color w:val="000000"/>
+          <w:sz w:val="27"/>
+          <w:szCs w:val="27"/>
+        </w:rPr>
+        <w:br/>
+        <w:t>      .9053      .8196   938.7038    42.4142     3.0000    </w:t>
+      </w:r>
+      <w:r>
+        <w:rPr>
+          <w:rFonts w:ascii="Monospaced" w:eastAsia="Times New Roman" w:hAnsi="Monospaced"/>
+          <w:color w:val="000000"/>
+          <w:sz w:val="27"/>
+          <w:szCs w:val="27"/>
+          <w:highlight w:val="yellow"/>
+        </w:rPr>
+        <w:t>28.0000</w:t>
+      </w:r>
+      <w:r>
+        <w:rPr>
+          <w:rFonts w:ascii="Monospaced" w:eastAsia="Times New Roman" w:hAnsi="Monospaced"/>
+          <w:color w:val="000000"/>
+          <w:sz w:val="27"/>
+          <w:szCs w:val="27"/>
+        </w:rPr>
+        <w:t>      .0000</w:t>
+      </w:r>
+      <w:r>
+        <w:rPr>
+          <w:rFonts w:ascii="Monospaced" w:eastAsia="Times New Roman" w:hAnsi="Monospaced"/>
+          <w:color w:val="000000"/>
+          <w:sz w:val="27"/>
+          <w:szCs w:val="27"/>
+        </w:rPr>
+        <w:br/>
+      </w:r>
+      <w:r>
+        <w:rPr>
+          <w:rFonts w:ascii="Monospaced" w:eastAsia="Times New Roman" w:hAnsi="Monospaced"/>
+          <w:color w:val="000000"/>
+          <w:sz w:val="27"/>
+          <w:szCs w:val="27"/>
+        </w:rPr>
+        <w:br/>
+        <w:t>Model</w:t>
+      </w:r>
+      <w:r>
+        <w:rPr>
+          <w:rFonts w:ascii="Monospaced" w:eastAsia="Times New Roman" w:hAnsi="Monospaced"/>
+          <w:color w:val="000000"/>
+          <w:sz w:val="27"/>
+          <w:szCs w:val="27"/>
+        </w:rPr>
+        <w:br/>
+        <w:t>              coeff         se          t          p       LLCI       ULCI</w:t>
+      </w:r>
+      <w:r>
+        <w:rPr>
+          <w:rFonts w:ascii="Monospaced" w:eastAsia="Times New Roman" w:hAnsi="Monospaced"/>
+          <w:color w:val="000000"/>
+          <w:sz w:val="27"/>
+          <w:szCs w:val="27"/>
+        </w:rPr>
+        <w:br/>
+        <w:t>constant  -262.5014    51.7574    -5.0718      .0000  -368.5246  -156.4781</w:t>
+      </w:r>
+      <w:r>
+        <w:rPr>
+          <w:rFonts w:ascii="Monospaced" w:eastAsia="Times New Roman" w:hAnsi="Monospaced"/>
+          <w:color w:val="000000"/>
+          <w:sz w:val="27"/>
+          <w:szCs w:val="27"/>
+        </w:rPr>
+        <w:br/>
+        <w:t>cyl         32.9646     4.9613     6.6444      .0000    22.8017    43.1276</w:t>
+      </w:r>
+      <w:r>
+        <w:rPr>
+          <w:rFonts w:ascii="Monospaced" w:eastAsia="Times New Roman" w:hAnsi="Monospaced"/>
+          <w:color w:val="000000"/>
+          <w:sz w:val="27"/>
+          <w:szCs w:val="27"/>
+        </w:rPr>
+        <w:br/>
+        <w:t>wt          17.0236     9.7015     1.7547      .0902    -2.8495    36.8967</w:t>
+      </w:r>
+      <w:r>
+        <w:rPr>
+          <w:rFonts w:ascii="Monospaced" w:eastAsia="Times New Roman" w:hAnsi="Monospaced"/>
+          <w:color w:val="000000"/>
+          <w:sz w:val="27"/>
+          <w:szCs w:val="27"/>
+        </w:rPr>
+        <w:br/>
+        <w:t>gear        40.8003     9.2058     4.4320      .0001    21.9425    59.6582</w:t>
+      </w:r>
+      <w:r>
+        <w:rPr>
+          <w:rFonts w:ascii="Monospaced" w:eastAsia="Times New Roman" w:hAnsi="Monospaced"/>
+          <w:color w:val="000000"/>
+          <w:sz w:val="27"/>
+          <w:szCs w:val="27"/>
+        </w:rPr>
+        <w:br/>
+      </w:r>
+    </w:p>
+    <w:p>
+      <w:pPr>
+        <w:rPr>
+          <w:rFonts w:ascii="Monospaced" w:eastAsia="Times New Roman" w:hAnsi="Monospaced"/>
+          <w:color w:val="000000"/>
+          <w:sz w:val="27"/>
+          <w:szCs w:val="27"/>
+        </w:rPr>
+      </w:pPr>
+      <w:r>
+        <w:rPr>
+          <w:rFonts w:ascii="Monospaced" w:eastAsia="Times New Roman" w:hAnsi="Monospaced"/>
+          <w:color w:val="000000"/>
+          <w:sz w:val="27"/>
+          <w:szCs w:val="27"/>
+        </w:rPr>
+        <w:t xml:space="preserve">X predicting M (a path) </w:t>
+      </w:r>
+    </w:p>
+    <w:p>
+      <w:pPr>
+        <w:rPr>
+          <w:rFonts w:ascii="Monospaced" w:eastAsia="Times New Roman" w:hAnsi="Monospaced"/>
+          <w:color w:val="000000"/>
+          <w:sz w:val="27"/>
+          <w:szCs w:val="27"/>
+        </w:rPr>
+      </w:pPr>
+      <w:r>
+        <w:rPr>
+          <w:rFonts w:ascii="Monospaced" w:eastAsia="Times New Roman" w:hAnsi="Monospaced"/>
+          <w:i/>
+          <w:color w:val="000000"/>
+          <w:sz w:val="27"/>
+          <w:szCs w:val="27"/>
+        </w:rPr>
+        <w:t>b</w:t>
+      </w:r>
+      <w:r>
+        <w:rPr>
+          <w:rFonts w:ascii="Monospaced" w:eastAsia="Times New Roman" w:hAnsi="Monospaced"/>
+          <w:color w:val="000000"/>
+          <w:sz w:val="27"/>
+          <w:szCs w:val="27"/>
+        </w:rPr>
+        <w:t xml:space="preserve"> = 32.96, </w:t>
+      </w:r>
+      <w:r>
+        <w:rPr>
+          <w:rFonts w:ascii="Monospaced" w:eastAsia="Times New Roman" w:hAnsi="Monospaced"/>
+          <w:i/>
+          <w:color w:val="000000"/>
+          <w:sz w:val="27"/>
+          <w:szCs w:val="27"/>
+        </w:rPr>
+        <w:t>t</w:t>
+      </w:r>
+      <w:r>
+        <w:rPr>
+          <w:rFonts w:ascii="Monospaced" w:eastAsia="Times New Roman" w:hAnsi="Monospaced"/>
+          <w:color w:val="000000"/>
+          <w:sz w:val="27"/>
+          <w:szCs w:val="27"/>
+        </w:rPr>
+        <w:t>(</w:t>
+      </w:r>
+      <w:r>
+        <w:rPr>
+          <w:rFonts w:ascii="Monospaced" w:eastAsia="Times New Roman" w:hAnsi="Monospaced"/>
+          <w:color w:val="000000"/>
+          <w:sz w:val="27"/>
+          <w:szCs w:val="27"/>
+        </w:rPr>
+        <w:t xml:space="preserve">28) = 6.64, </w:t>
+      </w:r>
+      <w:r>
+        <w:rPr>
+          <w:rFonts w:ascii="Monospaced" w:eastAsia="Times New Roman" w:hAnsi="Monospaced"/>
+          <w:i/>
+          <w:color w:val="000000"/>
+          <w:sz w:val="27"/>
+          <w:szCs w:val="27"/>
+        </w:rPr>
+        <w:t>p</w:t>
+      </w:r>
+      <w:r>
+        <w:rPr>
+          <w:rFonts w:ascii="Monospaced" w:eastAsia="Times New Roman" w:hAnsi="Monospaced"/>
+          <w:color w:val="000000"/>
+          <w:sz w:val="27"/>
+          <w:szCs w:val="27"/>
+        </w:rPr>
+        <w:t xml:space="preserve"> &lt; .001</w:t>
+      </w:r>
+    </w:p>
+    <w:p>
+      <w:pPr>
+        <w:rPr>
+          <w:rFonts w:ascii="Monospaced" w:eastAsia="Times New Roman" w:hAnsi="Monospaced"/>
+          <w:color w:val="000000"/>
+          <w:sz w:val="27"/>
+          <w:szCs w:val="27"/>
+        </w:rPr>
+      </w:pPr>
+    </w:p>
+    <w:p>
+      <w:pPr>
+        <w:rPr>
+          <w:rFonts w:ascii="Monospaced" w:eastAsia="Times New Roman" w:hAnsi="Monospaced"/>
+          <w:color w:val="000000"/>
+          <w:sz w:val="27"/>
+          <w:szCs w:val="27"/>
+        </w:rPr>
+      </w:pPr>
+      <w:r>
+        <w:rPr>
+          <w:rFonts w:ascii="Monospaced" w:eastAsia="Times New Roman" w:hAnsi="Monospaced"/>
+          <w:color w:val="000000"/>
+          <w:sz w:val="27"/>
+          <w:szCs w:val="27"/>
+        </w:rPr>
+        <w:t>Covariates</w:t>
+      </w:r>
+    </w:p>
+    <w:p>
+      <w:pPr>
+        <w:rPr>
+          <w:rFonts w:ascii="Monospaced" w:eastAsia="Times New Roman" w:hAnsi="Monospaced"/>
+          <w:color w:val="000000"/>
+          <w:sz w:val="27"/>
+          <w:szCs w:val="27"/>
+        </w:rPr>
+      </w:pPr>
+      <w:r>
+        <w:rPr>
+          <w:rFonts w:ascii="Monospaced" w:eastAsia="Times New Roman" w:hAnsi="Monospaced"/>
+          <w:color w:val="000000"/>
+          <w:sz w:val="27"/>
+          <w:szCs w:val="27"/>
+        </w:rPr>
+        <w:t xml:space="preserve">Weight </w:t>
+      </w:r>
+      <w:r>
+        <w:rPr>
+          <w:rFonts w:ascii="Monospaced" w:eastAsia="Times New Roman" w:hAnsi="Monospaced"/>
+          <w:i/>
+          <w:color w:val="000000"/>
+          <w:sz w:val="27"/>
+          <w:szCs w:val="27"/>
+        </w:rPr>
+        <w:t>b</w:t>
+      </w:r>
+      <w:r>
+        <w:rPr>
+          <w:rFonts w:ascii="Monospaced" w:eastAsia="Times New Roman" w:hAnsi="Monospaced"/>
+          <w:color w:val="000000"/>
+          <w:sz w:val="27"/>
+          <w:szCs w:val="27"/>
+        </w:rPr>
+        <w:t xml:space="preserve"> = 17.02, </w:t>
+      </w:r>
+      <w:r>
+        <w:rPr>
+          <w:rFonts w:ascii="Monospaced" w:eastAsia="Times New Roman" w:hAnsi="Monospaced"/>
+          <w:i/>
+          <w:color w:val="000000"/>
+          <w:sz w:val="27"/>
+          <w:szCs w:val="27"/>
+        </w:rPr>
+        <w:t>t</w:t>
+      </w:r>
+      <w:r>
+        <w:rPr>
+          <w:rFonts w:ascii="Monospaced" w:eastAsia="Times New Roman" w:hAnsi="Monospaced"/>
+          <w:color w:val="000000"/>
+          <w:sz w:val="27"/>
+          <w:szCs w:val="27"/>
+        </w:rPr>
+        <w:t xml:space="preserve">(28) = 1.75, </w:t>
+      </w:r>
+      <w:r>
+        <w:rPr>
+          <w:rFonts w:ascii="Monospaced" w:eastAsia="Times New Roman" w:hAnsi="Monospaced"/>
+          <w:i/>
+          <w:color w:val="000000"/>
+          <w:sz w:val="27"/>
+          <w:szCs w:val="27"/>
+        </w:rPr>
+        <w:t>p</w:t>
+      </w:r>
+      <w:r>
+        <w:rPr>
+          <w:rFonts w:ascii="Monospaced" w:eastAsia="Times New Roman" w:hAnsi="Monospaced"/>
+          <w:color w:val="000000"/>
+          <w:sz w:val="27"/>
+          <w:szCs w:val="27"/>
+        </w:rPr>
+        <w:t xml:space="preserve"> = .090</w:t>
+      </w:r>
+    </w:p>
+    <w:p>
+      <w:pPr>
+        <w:rPr>
+          <w:rFonts w:ascii="Monospaced" w:eastAsia="Times New Roman" w:hAnsi="Monospaced"/>
+          <w:color w:val="000000"/>
+          <w:sz w:val="27"/>
+          <w:szCs w:val="27"/>
+        </w:rPr>
+      </w:pPr>
+      <w:r>
+        <w:rPr>
+          <w:rFonts w:ascii="Monospaced" w:eastAsia="Times New Roman" w:hAnsi="Monospaced"/>
+          <w:color w:val="000000"/>
+          <w:sz w:val="27"/>
+          <w:szCs w:val="27"/>
+        </w:rPr>
+        <w:t xml:space="preserve">Gear </w:t>
+      </w:r>
+      <w:r>
+        <w:rPr>
+          <w:rFonts w:ascii="Monospaced" w:eastAsia="Times New Roman" w:hAnsi="Monospaced"/>
+          <w:i/>
+          <w:color w:val="000000"/>
+          <w:sz w:val="27"/>
+          <w:szCs w:val="27"/>
+        </w:rPr>
+        <w:t>b</w:t>
+      </w:r>
+      <w:r>
+        <w:rPr>
+          <w:rFonts w:ascii="Monospaced" w:eastAsia="Times New Roman" w:hAnsi="Monospaced"/>
+          <w:color w:val="000000"/>
+          <w:sz w:val="27"/>
+          <w:szCs w:val="27"/>
+        </w:rPr>
+        <w:t xml:space="preserve"> = 40.80, </w:t>
+      </w:r>
+      <w:r>
+        <w:rPr>
+          <w:rFonts w:ascii="Monospaced" w:eastAsia="Times New Roman" w:hAnsi="Monospaced"/>
+          <w:i/>
+          <w:color w:val="000000"/>
+          <w:sz w:val="27"/>
+          <w:szCs w:val="27"/>
+        </w:rPr>
+        <w:t>t</w:t>
+      </w:r>
+      <w:r>
+        <w:rPr>
+          <w:rFonts w:ascii="Monospaced" w:eastAsia="Times New Roman" w:hAnsi="Monospaced"/>
+          <w:color w:val="000000"/>
+          <w:sz w:val="27"/>
+          <w:szCs w:val="27"/>
+        </w:rPr>
+        <w:t xml:space="preserve">(28) = 4.43, </w:t>
+      </w:r>
+      <w:r>
+        <w:rPr>
+          <w:rFonts w:ascii="Monospaced" w:eastAsia="Times New Roman" w:hAnsi="Monospaced"/>
+          <w:i/>
+          <w:color w:val="000000"/>
+          <w:sz w:val="27"/>
+          <w:szCs w:val="27"/>
+        </w:rPr>
+        <w:t>p</w:t>
+      </w:r>
+      <w:r>
+        <w:rPr>
+          <w:rFonts w:ascii="Monospaced" w:eastAsia="Times New Roman" w:hAnsi="Monospaced"/>
+          <w:color w:val="000000"/>
+          <w:sz w:val="27"/>
+          <w:szCs w:val="27"/>
+        </w:rPr>
+        <w:t xml:space="preserve"> &lt; .001</w:t>
+      </w:r>
+      <w:r>
+        <w:rPr>
+          <w:rFonts w:ascii="Monospaced" w:eastAsia="Times New Roman" w:hAnsi="Monospaced"/>
+          <w:color w:val="000000"/>
+          <w:sz w:val="27"/>
+          <w:szCs w:val="27"/>
+        </w:rPr>
+        <w:br/>
+        <w:t>**************************************************************************</w:t>
+      </w:r>
+      <w:r>
+        <w:rPr>
+          <w:rFonts w:ascii="Monospaced" w:eastAsia="Times New Roman" w:hAnsi="Monospaced"/>
+          <w:color w:val="000000"/>
+          <w:sz w:val="27"/>
+          <w:szCs w:val="27"/>
+        </w:rPr>
+        <w:br/>
+        <w:t>OUTCOME VARIABLE:</w:t>
+      </w:r>
+      <w:r>
+        <w:rPr>
+          <w:rFonts w:ascii="Monospaced" w:eastAsia="Times New Roman" w:hAnsi="Monospaced"/>
+          <w:color w:val="000000"/>
+          <w:sz w:val="27"/>
+          <w:szCs w:val="27"/>
+        </w:rPr>
+        <w:br/>
+        <w:t> mpg</w:t>
+      </w:r>
+      <w:r>
+        <w:rPr>
+          <w:rFonts w:ascii="Monospaced" w:eastAsia="Times New Roman" w:hAnsi="Monospaced"/>
+          <w:color w:val="000000"/>
+          <w:sz w:val="27"/>
+          <w:szCs w:val="27"/>
+        </w:rPr>
+        <w:br/>
+      </w:r>
+      <w:r>
+        <w:rPr>
+          <w:rFonts w:ascii="Monospaced" w:eastAsia="Times New Roman" w:hAnsi="Monospaced"/>
+          <w:color w:val="000000"/>
+          <w:sz w:val="27"/>
+          <w:szCs w:val="27"/>
+        </w:rPr>
+        <w:br/>
+        <w:t>Model Summary</w:t>
+      </w:r>
+      <w:r>
+        <w:rPr>
+          <w:rFonts w:ascii="Monospaced" w:eastAsia="Times New Roman" w:hAnsi="Monospaced"/>
+          <w:color w:val="000000"/>
+          <w:sz w:val="27"/>
+          <w:szCs w:val="27"/>
+        </w:rPr>
+        <w:br/>
+        <w:t>          R       R-sq        MSE          F        df1        df2          p</w:t>
+      </w:r>
+      <w:r>
+        <w:rPr>
+          <w:rFonts w:ascii="Monospaced" w:eastAsia="Times New Roman" w:hAnsi="Monospaced"/>
+          <w:color w:val="000000"/>
+          <w:sz w:val="27"/>
+          <w:szCs w:val="27"/>
+        </w:rPr>
+        <w:br/>
+        <w:t>      .</w:t>
+      </w:r>
+      <w:r>
+        <w:rPr>
+          <w:rFonts w:ascii="Monospaced" w:eastAsia="Times New Roman" w:hAnsi="Monospaced"/>
+          <w:color w:val="000000"/>
+          <w:sz w:val="27"/>
+          <w:szCs w:val="27"/>
+          <w:highlight w:val="yellow"/>
+        </w:rPr>
+        <w:t>9186      .8439</w:t>
+      </w:r>
+      <w:r>
+        <w:rPr>
+          <w:rFonts w:ascii="Monospaced" w:eastAsia="Times New Roman" w:hAnsi="Monospaced"/>
+          <w:color w:val="000000"/>
+          <w:sz w:val="27"/>
+          <w:szCs w:val="27"/>
+        </w:rPr>
+        <w:t>     6.5098    36.4943     4.0000    </w:t>
+      </w:r>
+      <w:r>
+        <w:rPr>
+          <w:rFonts w:ascii="Monospaced" w:eastAsia="Times New Roman" w:hAnsi="Monospaced"/>
+          <w:color w:val="000000"/>
+          <w:sz w:val="27"/>
+          <w:szCs w:val="27"/>
+          <w:highlight w:val="yellow"/>
+        </w:rPr>
+        <w:t>27.0000</w:t>
+      </w:r>
+      <w:r>
+        <w:rPr>
+          <w:rFonts w:ascii="Monospaced" w:eastAsia="Times New Roman" w:hAnsi="Monospaced"/>
+          <w:color w:val="000000"/>
+          <w:sz w:val="27"/>
+          <w:szCs w:val="27"/>
+        </w:rPr>
+        <w:t>      .0000</w:t>
+      </w:r>
+      <w:r>
+        <w:rPr>
+          <w:rFonts w:ascii="Monospaced" w:eastAsia="Times New Roman" w:hAnsi="Monospaced"/>
+          <w:color w:val="000000"/>
+          <w:sz w:val="27"/>
+          <w:szCs w:val="27"/>
+        </w:rPr>
+        <w:br/>
+      </w:r>
+      <w:r>
+        <w:rPr>
+          <w:rFonts w:ascii="Monospaced" w:eastAsia="Times New Roman" w:hAnsi="Monospaced"/>
+          <w:color w:val="000000"/>
+          <w:sz w:val="27"/>
+          <w:szCs w:val="27"/>
+        </w:rPr>
+        <w:br/>
+        <w:t>Model</w:t>
+      </w:r>
+      <w:r>
+        <w:rPr>
+          <w:rFonts w:ascii="Monospaced" w:eastAsia="Times New Roman" w:hAnsi="Monospaced"/>
+          <w:color w:val="000000"/>
+          <w:sz w:val="27"/>
+          <w:szCs w:val="27"/>
+        </w:rPr>
+        <w:br/>
+        <w:t>              coeff         se          t          p       LLCI       ULCI</w:t>
+      </w:r>
+      <w:r>
+        <w:rPr>
+          <w:rFonts w:ascii="Monospaced" w:eastAsia="Times New Roman" w:hAnsi="Monospaced"/>
+          <w:color w:val="000000"/>
+          <w:sz w:val="27"/>
+          <w:szCs w:val="27"/>
+        </w:rPr>
+        <w:br/>
+        <w:t>constant    36.6895     5.9703     6.1454      .0000    24.4392    48.9398</w:t>
+      </w:r>
+      <w:r>
+        <w:rPr>
+          <w:rFonts w:ascii="Monospaced" w:eastAsia="Times New Roman" w:hAnsi="Monospaced"/>
+          <w:color w:val="000000"/>
+          <w:sz w:val="27"/>
+          <w:szCs w:val="27"/>
+        </w:rPr>
+        <w:br/>
+        <w:t>cyl          -.8126      .6632    -1.2253      .2311    -2.1734      .5482</w:t>
+      </w:r>
+      <w:r>
+        <w:rPr>
+          <w:rFonts w:ascii="Monospaced" w:eastAsia="Times New Roman" w:hAnsi="Monospaced"/>
+          <w:color w:val="000000"/>
+          <w:sz w:val="27"/>
+          <w:szCs w:val="27"/>
+        </w:rPr>
+        <w:br/>
+        <w:t>hp           -.0217      .0157    -1.3790      .1792     -.0540      .0106</w:t>
+      </w:r>
+      <w:r>
+        <w:rPr>
+          <w:rFonts w:ascii="Monospaced" w:eastAsia="Times New Roman" w:hAnsi="Monospaced"/>
+          <w:color w:val="000000"/>
+          <w:sz w:val="27"/>
+          <w:szCs w:val="27"/>
+        </w:rPr>
+        <w:br/>
+        <w:t>wt          -3.0226      .8512    -3.5512      .0014    -4.7691    -1.2761</w:t>
+      </w:r>
+      <w:r>
+        <w:rPr>
+          <w:rFonts w:ascii="Monospaced" w:eastAsia="Times New Roman" w:hAnsi="Monospaced"/>
+          <w:color w:val="000000"/>
+          <w:sz w:val="27"/>
+          <w:szCs w:val="27"/>
+        </w:rPr>
+        <w:br/>
+        <w:t>gear          .3626     1.0000      .3626      .7197    -1.6893     2.4145</w:t>
+      </w:r>
+      <w:r>
+        <w:rPr>
+          <w:rFonts w:ascii="Monospaced" w:eastAsia="Times New Roman" w:hAnsi="Monospaced"/>
+          <w:color w:val="000000"/>
+          <w:sz w:val="27"/>
+          <w:szCs w:val="27"/>
+        </w:rPr>
+        <w:br/>
+      </w:r>
+    </w:p>
+    <w:p>
+      <w:pPr>
+        <w:rPr>
+          <w:rFonts w:ascii="Monospaced" w:eastAsia="Times New Roman" w:hAnsi="Monospaced"/>
+          <w:color w:val="000000"/>
+          <w:sz w:val="27"/>
+          <w:szCs w:val="27"/>
+        </w:rPr>
+      </w:pPr>
+      <w:r>
+        <w:rPr>
+          <w:rFonts w:ascii="Monospaced" w:eastAsia="Times New Roman" w:hAnsi="Monospaced"/>
+          <w:color w:val="000000"/>
+          <w:sz w:val="27"/>
+          <w:szCs w:val="27"/>
+        </w:rPr>
+        <w:t>X predicting Y (c’)</w:t>
+      </w:r>
+    </w:p>
+    <w:p>
+      <w:pPr>
+        <w:rPr>
+          <w:rFonts w:ascii="Monospaced" w:eastAsia="Times New Roman" w:hAnsi="Monospaced"/>
+          <w:color w:val="000000"/>
+          <w:sz w:val="27"/>
+          <w:szCs w:val="27"/>
+        </w:rPr>
+      </w:pPr>
+      <w:r>
+        <w:rPr>
+          <w:rFonts w:ascii="Monospaced" w:eastAsia="Times New Roman" w:hAnsi="Monospaced"/>
+          <w:i/>
+          <w:color w:val="000000"/>
+          <w:sz w:val="27"/>
+          <w:szCs w:val="27"/>
+        </w:rPr>
+        <w:lastRenderedPageBreak/>
+        <w:t>b</w:t>
+      </w:r>
+      <w:r>
+        <w:rPr>
+          <w:rFonts w:ascii="Monospaced" w:eastAsia="Times New Roman" w:hAnsi="Monospaced"/>
+          <w:color w:val="000000"/>
+          <w:sz w:val="27"/>
+          <w:szCs w:val="27"/>
+        </w:rPr>
+        <w:t xml:space="preserve"> = -0.81, </w:t>
+      </w:r>
+      <w:r>
+        <w:rPr>
+          <w:rFonts w:ascii="Monospaced" w:eastAsia="Times New Roman" w:hAnsi="Monospaced"/>
+          <w:i/>
+          <w:color w:val="000000"/>
+          <w:sz w:val="27"/>
+          <w:szCs w:val="27"/>
+        </w:rPr>
+        <w:t>t</w:t>
+      </w:r>
+      <w:r>
+        <w:rPr>
+          <w:rFonts w:ascii="Monospaced" w:eastAsia="Times New Roman" w:hAnsi="Monospaced"/>
+          <w:color w:val="000000"/>
+          <w:sz w:val="27"/>
+          <w:szCs w:val="27"/>
+        </w:rPr>
+        <w:t xml:space="preserve">(27) = -1.23, </w:t>
+      </w:r>
+      <w:r>
+        <w:rPr>
+          <w:rFonts w:ascii="Monospaced" w:eastAsia="Times New Roman" w:hAnsi="Monospaced"/>
+          <w:i/>
+          <w:color w:val="000000"/>
+          <w:sz w:val="27"/>
+          <w:szCs w:val="27"/>
+        </w:rPr>
+        <w:t>p</w:t>
+      </w:r>
+      <w:r>
+        <w:rPr>
+          <w:rFonts w:ascii="Monospaced" w:eastAsia="Times New Roman" w:hAnsi="Monospaced"/>
+          <w:color w:val="000000"/>
+          <w:sz w:val="27"/>
+          <w:szCs w:val="27"/>
+        </w:rPr>
+        <w:t xml:space="preserve"> = .231</w:t>
+      </w:r>
+    </w:p>
+    <w:p>
+      <w:pPr>
+        <w:rPr>
+          <w:rFonts w:ascii="Monospaced" w:eastAsia="Times New Roman" w:hAnsi="Monospaced"/>
+          <w:color w:val="000000"/>
+          <w:sz w:val="27"/>
+          <w:szCs w:val="27"/>
+        </w:rPr>
+      </w:pPr>
+    </w:p>
+    <w:p>
+      <w:pPr>
+        <w:rPr>
+          <w:rFonts w:ascii="Monospaced" w:eastAsia="Times New Roman" w:hAnsi="Monospaced"/>
+          <w:color w:val="000000"/>
+          <w:sz w:val="27"/>
+          <w:szCs w:val="27"/>
+        </w:rPr>
+      </w:pPr>
+      <w:r>
+        <w:rPr>
+          <w:rFonts w:ascii="Monospaced" w:eastAsia="Times New Roman" w:hAnsi="Monospaced"/>
+          <w:color w:val="000000"/>
+          <w:sz w:val="27"/>
+          <w:szCs w:val="27"/>
+        </w:rPr>
+        <w:t>M predicting Y (b)</w:t>
+      </w:r>
+    </w:p>
+    <w:p>
+      <w:pPr>
+        <w:rPr>
+          <w:rFonts w:ascii="Monospaced" w:eastAsia="Times New Roman" w:hAnsi="Monospaced"/>
+          <w:color w:val="000000"/>
+          <w:sz w:val="27"/>
+          <w:szCs w:val="27"/>
+        </w:rPr>
+      </w:pPr>
+      <w:r>
+        <w:rPr>
+          <w:rFonts w:ascii="Monospaced" w:eastAsia="Times New Roman" w:hAnsi="Monospaced"/>
+          <w:i/>
+          <w:color w:val="000000"/>
+          <w:sz w:val="27"/>
+          <w:szCs w:val="27"/>
+        </w:rPr>
+        <w:t>b</w:t>
+      </w:r>
+      <w:r>
+        <w:rPr>
+          <w:rFonts w:ascii="Monospaced" w:eastAsia="Times New Roman" w:hAnsi="Monospaced"/>
+          <w:color w:val="000000"/>
+          <w:sz w:val="27"/>
+          <w:szCs w:val="27"/>
+        </w:rPr>
+        <w:t xml:space="preserve"> = -0.02, </w:t>
+      </w:r>
+      <w:r>
+        <w:rPr>
+          <w:rFonts w:ascii="Monospaced" w:eastAsia="Times New Roman" w:hAnsi="Monospaced"/>
+          <w:i/>
+          <w:color w:val="000000"/>
+          <w:sz w:val="27"/>
+          <w:szCs w:val="27"/>
+        </w:rPr>
+        <w:t>t</w:t>
+      </w:r>
+      <w:r>
+        <w:rPr>
+          <w:rFonts w:ascii="Monospaced" w:eastAsia="Times New Roman" w:hAnsi="Monospaced"/>
+          <w:color w:val="000000"/>
+          <w:sz w:val="27"/>
+          <w:szCs w:val="27"/>
+        </w:rPr>
+        <w:t xml:space="preserve">(27) = -1.37, </w:t>
+      </w:r>
+      <w:r>
+        <w:rPr>
+          <w:rFonts w:ascii="Monospaced" w:eastAsia="Times New Roman" w:hAnsi="Monospaced"/>
+          <w:i/>
+          <w:color w:val="000000"/>
+          <w:sz w:val="27"/>
+          <w:szCs w:val="27"/>
+        </w:rPr>
+        <w:t>p</w:t>
+      </w:r>
+      <w:r>
+        <w:rPr>
+          <w:rFonts w:ascii="Monospaced" w:eastAsia="Times New Roman" w:hAnsi="Monospaced"/>
+          <w:color w:val="000000"/>
+          <w:sz w:val="27"/>
+          <w:szCs w:val="27"/>
+        </w:rPr>
+        <w:t xml:space="preserve"> = .179</w:t>
+      </w:r>
+    </w:p>
+    <w:p>
+      <w:pPr>
+        <w:rPr>
+          <w:rFonts w:ascii="Monospaced" w:eastAsia="Times New Roman" w:hAnsi="Monospaced"/>
+          <w:color w:val="000000"/>
+          <w:sz w:val="27"/>
+          <w:szCs w:val="27"/>
+        </w:rPr>
+      </w:pPr>
+    </w:p>
+    <w:p>
+      <w:pPr>
+        <w:rPr>
+          <w:rFonts w:ascii="Monospaced" w:eastAsia="Times New Roman" w:hAnsi="Monospaced"/>
+          <w:color w:val="000000"/>
+          <w:sz w:val="27"/>
+          <w:szCs w:val="27"/>
+        </w:rPr>
+      </w:pPr>
+      <w:r>
+        <w:rPr>
+          <w:rFonts w:ascii="Monospaced" w:eastAsia="Times New Roman" w:hAnsi="Monospaced"/>
+          <w:color w:val="000000"/>
+          <w:sz w:val="27"/>
+          <w:szCs w:val="27"/>
+        </w:rPr>
+        <w:t>Covariates</w:t>
+      </w:r>
+    </w:p>
+    <w:p>
+      <w:pPr>
+        <w:rPr>
+          <w:rFonts w:ascii="Monospaced" w:eastAsia="Times New Roman" w:hAnsi="Monospaced"/>
+          <w:color w:val="000000"/>
+          <w:sz w:val="27"/>
+          <w:szCs w:val="27"/>
+        </w:rPr>
+      </w:pPr>
+      <w:r>
+        <w:rPr>
+          <w:rFonts w:ascii="Monospaced" w:eastAsia="Times New Roman" w:hAnsi="Monospaced"/>
+          <w:color w:val="000000"/>
+          <w:sz w:val="27"/>
+          <w:szCs w:val="27"/>
+        </w:rPr>
+        <w:t xml:space="preserve">Weight </w:t>
+      </w:r>
+      <w:r>
+        <w:rPr>
+          <w:rFonts w:ascii="Monospaced" w:eastAsia="Times New Roman" w:hAnsi="Monospaced"/>
+          <w:i/>
+          <w:color w:val="000000"/>
+          <w:sz w:val="27"/>
+          <w:szCs w:val="27"/>
+        </w:rPr>
+        <w:t>b</w:t>
+      </w:r>
+      <w:r>
+        <w:rPr>
+          <w:rFonts w:ascii="Monospaced" w:eastAsia="Times New Roman" w:hAnsi="Monospaced"/>
+          <w:color w:val="000000"/>
+          <w:sz w:val="27"/>
+          <w:szCs w:val="27"/>
+        </w:rPr>
+        <w:t xml:space="preserve"> = </w:t>
+      </w:r>
+      <w:r>
+        <w:rPr>
+          <w:rFonts w:ascii="Monospaced" w:eastAsia="Times New Roman" w:hAnsi="Monospaced"/>
+          <w:color w:val="000000"/>
+          <w:sz w:val="27"/>
+          <w:szCs w:val="27"/>
+        </w:rPr>
+        <w:t>-3.02</w:t>
+      </w:r>
+      <w:r>
+        <w:rPr>
+          <w:rFonts w:ascii="Monospaced" w:eastAsia="Times New Roman" w:hAnsi="Monospaced"/>
+          <w:color w:val="000000"/>
+          <w:sz w:val="27"/>
+          <w:szCs w:val="27"/>
+        </w:rPr>
+        <w:t xml:space="preserve">, </w:t>
+      </w:r>
+      <w:r>
+        <w:rPr>
+          <w:rFonts w:ascii="Monospaced" w:eastAsia="Times New Roman" w:hAnsi="Monospaced"/>
+          <w:i/>
+          <w:color w:val="000000"/>
+          <w:sz w:val="27"/>
+          <w:szCs w:val="27"/>
+        </w:rPr>
+        <w:t>t</w:t>
+      </w:r>
+      <w:r>
+        <w:rPr>
+          <w:rFonts w:ascii="Monospaced" w:eastAsia="Times New Roman" w:hAnsi="Monospaced"/>
+          <w:color w:val="000000"/>
+          <w:sz w:val="27"/>
+          <w:szCs w:val="27"/>
+        </w:rPr>
+        <w:t>(27</w:t>
+      </w:r>
+      <w:r>
+        <w:rPr>
+          <w:rFonts w:ascii="Monospaced" w:eastAsia="Times New Roman" w:hAnsi="Monospaced"/>
+          <w:color w:val="000000"/>
+          <w:sz w:val="27"/>
+          <w:szCs w:val="27"/>
+        </w:rPr>
+        <w:t xml:space="preserve">) = </w:t>
+      </w:r>
+      <w:r>
+        <w:rPr>
+          <w:rFonts w:ascii="Monospaced" w:eastAsia="Times New Roman" w:hAnsi="Monospaced"/>
+          <w:color w:val="000000"/>
+          <w:sz w:val="27"/>
+          <w:szCs w:val="27"/>
+        </w:rPr>
+        <w:t>-3.55</w:t>
+      </w:r>
+      <w:r>
+        <w:rPr>
+          <w:rFonts w:ascii="Monospaced" w:eastAsia="Times New Roman" w:hAnsi="Monospaced"/>
+          <w:color w:val="000000"/>
+          <w:sz w:val="27"/>
+          <w:szCs w:val="27"/>
+        </w:rPr>
+        <w:t xml:space="preserve">, </w:t>
+      </w:r>
+      <w:r>
+        <w:rPr>
+          <w:rFonts w:ascii="Monospaced" w:eastAsia="Times New Roman" w:hAnsi="Monospaced"/>
+          <w:i/>
+          <w:color w:val="000000"/>
+          <w:sz w:val="27"/>
+          <w:szCs w:val="27"/>
+        </w:rPr>
+        <w:t>p</w:t>
+      </w:r>
+      <w:r>
+        <w:rPr>
+          <w:rFonts w:ascii="Monospaced" w:eastAsia="Times New Roman" w:hAnsi="Monospaced"/>
+          <w:color w:val="000000"/>
+          <w:sz w:val="27"/>
+          <w:szCs w:val="27"/>
+        </w:rPr>
+        <w:t xml:space="preserve"> = .</w:t>
+      </w:r>
+      <w:r>
+        <w:rPr>
+          <w:rFonts w:ascii="Monospaced" w:eastAsia="Times New Roman" w:hAnsi="Monospaced"/>
+          <w:color w:val="000000"/>
+          <w:sz w:val="27"/>
+          <w:szCs w:val="27"/>
+        </w:rPr>
+        <w:t>001</w:t>
+      </w:r>
+    </w:p>
+    <w:p>
+      <w:pPr>
+        <w:rPr>
+          <w:rFonts w:ascii="Monospaced" w:eastAsia="Times New Roman" w:hAnsi="Monospaced"/>
+          <w:color w:val="000000"/>
+          <w:sz w:val="27"/>
+          <w:szCs w:val="27"/>
+        </w:rPr>
+      </w:pPr>
+      <w:r>
+        <w:rPr>
+          <w:rFonts w:ascii="Monospaced" w:eastAsia="Times New Roman" w:hAnsi="Monospaced"/>
+          <w:color w:val="000000"/>
+          <w:sz w:val="27"/>
+          <w:szCs w:val="27"/>
+        </w:rPr>
+        <w:t xml:space="preserve">Gear </w:t>
+      </w:r>
+      <w:r>
+        <w:rPr>
+          <w:rFonts w:ascii="Monospaced" w:eastAsia="Times New Roman" w:hAnsi="Monospaced"/>
+          <w:i/>
+          <w:color w:val="000000"/>
+          <w:sz w:val="27"/>
+          <w:szCs w:val="27"/>
+        </w:rPr>
+        <w:t>b</w:t>
+      </w:r>
+      <w:r>
+        <w:rPr>
+          <w:rFonts w:ascii="Monospaced" w:eastAsia="Times New Roman" w:hAnsi="Monospaced"/>
+          <w:color w:val="000000"/>
+          <w:sz w:val="27"/>
+          <w:szCs w:val="27"/>
+        </w:rPr>
+        <w:t xml:space="preserve"> = </w:t>
+      </w:r>
+      <w:r>
+        <w:rPr>
+          <w:rFonts w:ascii="Monospaced" w:eastAsia="Times New Roman" w:hAnsi="Monospaced"/>
+          <w:color w:val="000000"/>
+          <w:sz w:val="27"/>
+          <w:szCs w:val="27"/>
+        </w:rPr>
+        <w:t>0.36</w:t>
+      </w:r>
+      <w:r>
+        <w:rPr>
+          <w:rFonts w:ascii="Monospaced" w:eastAsia="Times New Roman" w:hAnsi="Monospaced"/>
+          <w:color w:val="000000"/>
+          <w:sz w:val="27"/>
+          <w:szCs w:val="27"/>
+        </w:rPr>
+        <w:t xml:space="preserve">, </w:t>
+      </w:r>
+      <w:r>
+        <w:rPr>
+          <w:rFonts w:ascii="Monospaced" w:eastAsia="Times New Roman" w:hAnsi="Monospaced"/>
+          <w:i/>
+          <w:color w:val="000000"/>
+          <w:sz w:val="27"/>
+          <w:szCs w:val="27"/>
+        </w:rPr>
+        <w:t>t</w:t>
+      </w:r>
+      <w:r>
+        <w:rPr>
+          <w:rFonts w:ascii="Monospaced" w:eastAsia="Times New Roman" w:hAnsi="Monospaced"/>
+          <w:color w:val="000000"/>
+          <w:sz w:val="27"/>
+          <w:szCs w:val="27"/>
+        </w:rPr>
+        <w:t>(27</w:t>
+      </w:r>
+      <w:r>
+        <w:rPr>
+          <w:rFonts w:ascii="Monospaced" w:eastAsia="Times New Roman" w:hAnsi="Monospaced"/>
+          <w:color w:val="000000"/>
+          <w:sz w:val="27"/>
+          <w:szCs w:val="27"/>
+        </w:rPr>
+        <w:t xml:space="preserve">) = </w:t>
+      </w:r>
+      <w:r>
+        <w:rPr>
+          <w:rFonts w:ascii="Monospaced" w:eastAsia="Times New Roman" w:hAnsi="Monospaced"/>
+          <w:color w:val="000000"/>
+          <w:sz w:val="27"/>
+          <w:szCs w:val="27"/>
+        </w:rPr>
+        <w:t>0.36</w:t>
+      </w:r>
+      <w:r>
+        <w:rPr>
+          <w:rFonts w:ascii="Monospaced" w:eastAsia="Times New Roman" w:hAnsi="Monospaced"/>
+          <w:color w:val="000000"/>
+          <w:sz w:val="27"/>
+          <w:szCs w:val="27"/>
+        </w:rPr>
+        <w:t xml:space="preserve">, </w:t>
+      </w:r>
+      <w:r>
+        <w:rPr>
+          <w:rFonts w:ascii="Monospaced" w:eastAsia="Times New Roman" w:hAnsi="Monospaced"/>
+          <w:i/>
+          <w:color w:val="000000"/>
+          <w:sz w:val="27"/>
+          <w:szCs w:val="27"/>
+        </w:rPr>
+        <w:t>p</w:t>
+      </w:r>
+      <w:r>
+        <w:rPr>
+          <w:rFonts w:ascii="Monospaced" w:eastAsia="Times New Roman" w:hAnsi="Monospaced"/>
+          <w:color w:val="000000"/>
+          <w:sz w:val="27"/>
+          <w:szCs w:val="27"/>
+        </w:rPr>
+        <w:t xml:space="preserve"> = .720</w:t>
+      </w:r>
+    </w:p>
+    <w:p>
+      <w:pPr>
+        <w:rPr>
+          <w:rFonts w:ascii="Monospaced" w:eastAsia="Times New Roman" w:hAnsi="Monospaced"/>
+          <w:color w:val="000000"/>
+          <w:sz w:val="27"/>
+          <w:szCs w:val="27"/>
+        </w:rPr>
+      </w:pPr>
+      <w:r>
+        <w:rPr>
+          <w:rFonts w:ascii="Monospaced" w:eastAsia="Times New Roman" w:hAnsi="Monospaced"/>
+          <w:color w:val="000000"/>
+          <w:sz w:val="27"/>
+          <w:szCs w:val="27"/>
+        </w:rPr>
+        <w:br/>
+        <w:t>************************** TOTAL EFFECT MODEL ****************************</w:t>
+      </w:r>
+      <w:r>
+        <w:rPr>
+          <w:rFonts w:ascii="Monospaced" w:eastAsia="Times New Roman" w:hAnsi="Monospaced"/>
+          <w:color w:val="000000"/>
+          <w:sz w:val="27"/>
+          <w:szCs w:val="27"/>
+        </w:rPr>
+        <w:br/>
+        <w:t>OUTCOME VARIABLE:</w:t>
+      </w:r>
+      <w:r>
+        <w:rPr>
+          <w:rFonts w:ascii="Monospaced" w:eastAsia="Times New Roman" w:hAnsi="Monospaced"/>
+          <w:color w:val="000000"/>
+          <w:sz w:val="27"/>
+          <w:szCs w:val="27"/>
+        </w:rPr>
+        <w:br/>
+        <w:t> mpg</w:t>
+      </w:r>
+      <w:r>
+        <w:rPr>
+          <w:rFonts w:ascii="Monospaced" w:eastAsia="Times New Roman" w:hAnsi="Monospaced"/>
+          <w:color w:val="000000"/>
+          <w:sz w:val="27"/>
+          <w:szCs w:val="27"/>
+        </w:rPr>
+        <w:br/>
+      </w:r>
+      <w:r>
+        <w:rPr>
+          <w:rFonts w:ascii="Monospaced" w:eastAsia="Times New Roman" w:hAnsi="Monospaced"/>
+          <w:color w:val="000000"/>
+          <w:sz w:val="27"/>
+          <w:szCs w:val="27"/>
+        </w:rPr>
+        <w:br/>
+        <w:t>Model Summary</w:t>
+      </w:r>
+      <w:r>
+        <w:rPr>
+          <w:rFonts w:ascii="Monospaced" w:eastAsia="Times New Roman" w:hAnsi="Monospaced"/>
+          <w:color w:val="000000"/>
+          <w:sz w:val="27"/>
+          <w:szCs w:val="27"/>
+        </w:rPr>
+        <w:br/>
+        <w:t>          R       R-sq        MSE          F        df1        df2          p</w:t>
+      </w:r>
+      <w:r>
+        <w:rPr>
+          <w:rFonts w:ascii="Monospaced" w:eastAsia="Times New Roman" w:hAnsi="Monospaced"/>
+          <w:color w:val="000000"/>
+          <w:sz w:val="27"/>
+          <w:szCs w:val="27"/>
+        </w:rPr>
+        <w:br/>
+        <w:t>      .9126      .8329     6.7194    46.5270     3.0000    28.0000      .0000</w:t>
+      </w:r>
+      <w:r>
+        <w:rPr>
+          <w:rFonts w:ascii="Monospaced" w:eastAsia="Times New Roman" w:hAnsi="Monospaced"/>
+          <w:color w:val="000000"/>
+          <w:sz w:val="27"/>
+          <w:szCs w:val="27"/>
+        </w:rPr>
+        <w:br/>
+      </w:r>
+      <w:r>
+        <w:rPr>
+          <w:rFonts w:ascii="Monospaced" w:eastAsia="Times New Roman" w:hAnsi="Monospaced"/>
+          <w:color w:val="000000"/>
+          <w:sz w:val="27"/>
+          <w:szCs w:val="27"/>
+        </w:rPr>
+        <w:br/>
+        <w:t>Model</w:t>
+      </w:r>
+      <w:r>
+        <w:rPr>
+          <w:rFonts w:ascii="Monospaced" w:eastAsia="Times New Roman" w:hAnsi="Monospaced"/>
+          <w:color w:val="000000"/>
+          <w:sz w:val="27"/>
+          <w:szCs w:val="27"/>
+        </w:rPr>
+        <w:br/>
+        <w:t>              coeff         se          t          p       LLCI       ULCI</w:t>
+      </w:r>
+      <w:r>
+        <w:rPr>
+          <w:rFonts w:ascii="Monospaced" w:eastAsia="Times New Roman" w:hAnsi="Monospaced"/>
+          <w:color w:val="000000"/>
+          <w:sz w:val="27"/>
+          <w:szCs w:val="27"/>
+        </w:rPr>
+        <w:br/>
+        <w:t>constant    42.3864     4.3790     9.6795      .0000    33.4161    51.3566</w:t>
+      </w:r>
+      <w:r>
+        <w:rPr>
+          <w:rFonts w:ascii="Monospaced" w:eastAsia="Times New Roman" w:hAnsi="Monospaced"/>
+          <w:color w:val="000000"/>
+          <w:sz w:val="27"/>
+          <w:szCs w:val="27"/>
+        </w:rPr>
+        <w:br/>
+        <w:t>cyl         -1.5280      .4198    -3.6402      .0011    -2.3879     -.6682</w:t>
+      </w:r>
+      <w:r>
+        <w:rPr>
+          <w:rFonts w:ascii="Monospaced" w:eastAsia="Times New Roman" w:hAnsi="Monospaced"/>
+          <w:color w:val="000000"/>
+          <w:sz w:val="27"/>
+          <w:szCs w:val="27"/>
+        </w:rPr>
+        <w:br/>
+        <w:t>wt          -3.3921      .8208    -4.1326      .0003    -5.0735    -1.7107</w:t>
+      </w:r>
+      <w:r>
+        <w:rPr>
+          <w:rFonts w:ascii="Monospaced" w:eastAsia="Times New Roman" w:hAnsi="Monospaced"/>
+          <w:color w:val="000000"/>
+          <w:sz w:val="27"/>
+          <w:szCs w:val="27"/>
+        </w:rPr>
+        <w:br/>
+        <w:t>gear         -.5229      .7789     -.6713      .5075    -2.1184     1.0726</w:t>
+      </w:r>
+      <w:r>
+        <w:rPr>
+          <w:rFonts w:ascii="Monospaced" w:eastAsia="Times New Roman" w:hAnsi="Monospaced"/>
+          <w:color w:val="000000"/>
+          <w:sz w:val="27"/>
+          <w:szCs w:val="27"/>
+        </w:rPr>
+        <w:br/>
+      </w:r>
+    </w:p>
+    <w:p>
+      <w:pPr>
+        <w:rPr>
+          <w:rFonts w:ascii="Monospaced" w:eastAsia="Times New Roman" w:hAnsi="Monospaced"/>
+          <w:color w:val="000000"/>
+          <w:sz w:val="27"/>
+          <w:szCs w:val="27"/>
+        </w:rPr>
+      </w:pPr>
+      <w:r>
+        <w:rPr>
+          <w:rFonts w:ascii="Monospaced" w:eastAsia="Times New Roman" w:hAnsi="Monospaced"/>
+          <w:color w:val="000000"/>
+          <w:sz w:val="27"/>
+          <w:szCs w:val="27"/>
+        </w:rPr>
+        <w:t>X predicting Y (c path)</w:t>
+      </w:r>
+    </w:p>
+    <w:p>
+      <w:pPr>
+        <w:rPr>
+          <w:rFonts w:ascii="Monospaced" w:eastAsia="Times New Roman" w:hAnsi="Monospaced"/>
+          <w:color w:val="000000"/>
+          <w:sz w:val="27"/>
+          <w:szCs w:val="27"/>
+        </w:rPr>
+      </w:pPr>
+      <w:r>
+        <w:rPr>
+          <w:rFonts w:ascii="Monospaced" w:eastAsia="Times New Roman" w:hAnsi="Monospaced"/>
+          <w:i/>
+          <w:color w:val="000000"/>
+          <w:sz w:val="27"/>
+          <w:szCs w:val="27"/>
+        </w:rPr>
+        <w:t>b</w:t>
+      </w:r>
+      <w:r>
+        <w:rPr>
+          <w:rFonts w:ascii="Monospaced" w:eastAsia="Times New Roman" w:hAnsi="Monospaced"/>
+          <w:color w:val="000000"/>
+          <w:sz w:val="27"/>
+          <w:szCs w:val="27"/>
+        </w:rPr>
+        <w:t xml:space="preserve"> = -1.53, </w:t>
+      </w:r>
+      <w:r>
+        <w:rPr>
+          <w:rFonts w:ascii="Monospaced" w:eastAsia="Times New Roman" w:hAnsi="Monospaced"/>
+          <w:i/>
+          <w:color w:val="000000"/>
+          <w:sz w:val="27"/>
+          <w:szCs w:val="27"/>
+        </w:rPr>
+        <w:t>t</w:t>
+      </w:r>
+      <w:r>
+        <w:rPr>
+          <w:rFonts w:ascii="Monospaced" w:eastAsia="Times New Roman" w:hAnsi="Monospaced"/>
+          <w:color w:val="000000"/>
+          <w:sz w:val="27"/>
+          <w:szCs w:val="27"/>
+        </w:rPr>
+        <w:t xml:space="preserve">(28) = -3.64, </w:t>
+      </w:r>
+      <w:r>
+        <w:rPr>
+          <w:rFonts w:ascii="Monospaced" w:eastAsia="Times New Roman" w:hAnsi="Monospaced"/>
+          <w:i/>
+          <w:color w:val="000000"/>
+          <w:sz w:val="27"/>
+          <w:szCs w:val="27"/>
+        </w:rPr>
+        <w:t>p</w:t>
+      </w:r>
+      <w:r>
+        <w:rPr>
+          <w:rFonts w:ascii="Monospaced" w:eastAsia="Times New Roman" w:hAnsi="Monospaced"/>
+          <w:color w:val="000000"/>
+          <w:sz w:val="27"/>
+          <w:szCs w:val="27"/>
+        </w:rPr>
+        <w:t xml:space="preserve"> &lt; .001</w:t>
+      </w:r>
+    </w:p>
+    <w:p>
+      <w:pPr>
+        <w:rPr>
+          <w:rFonts w:ascii="Monospaced" w:eastAsia="Times New Roman" w:hAnsi="Monospaced"/>
+          <w:color w:val="000000"/>
+          <w:sz w:val="27"/>
+          <w:szCs w:val="27"/>
+        </w:rPr>
+      </w:pPr>
+    </w:p>
+    <w:p>
+      <w:pPr>
+        <w:rPr>
+          <w:rFonts w:ascii="Monospaced" w:eastAsia="Times New Roman" w:hAnsi="Monospaced"/>
+          <w:color w:val="000000"/>
+          <w:sz w:val="27"/>
+          <w:szCs w:val="27"/>
+        </w:rPr>
+      </w:pPr>
+      <w:r>
+        <w:rPr>
+          <w:rFonts w:ascii="Monospaced" w:eastAsia="Times New Roman" w:hAnsi="Monospaced"/>
+          <w:color w:val="000000"/>
+          <w:sz w:val="27"/>
+          <w:szCs w:val="27"/>
+        </w:rPr>
+        <w:t>Covariates</w:t>
+      </w:r>
+    </w:p>
+    <w:p>
+      <w:pPr>
+        <w:rPr>
+          <w:rFonts w:ascii="Monospaced" w:eastAsia="Times New Roman" w:hAnsi="Monospaced"/>
+          <w:color w:val="000000"/>
+          <w:sz w:val="27"/>
+          <w:szCs w:val="27"/>
+        </w:rPr>
+      </w:pPr>
+      <w:r>
+        <w:rPr>
+          <w:rFonts w:ascii="Monospaced" w:eastAsia="Times New Roman" w:hAnsi="Monospaced"/>
+          <w:color w:val="000000"/>
+          <w:sz w:val="27"/>
+          <w:szCs w:val="27"/>
+        </w:rPr>
+        <w:t xml:space="preserve">Weight </w:t>
+      </w:r>
+      <w:r>
+        <w:rPr>
+          <w:rFonts w:ascii="Monospaced" w:eastAsia="Times New Roman" w:hAnsi="Monospaced"/>
+          <w:i/>
+          <w:color w:val="000000"/>
+          <w:sz w:val="27"/>
+          <w:szCs w:val="27"/>
+        </w:rPr>
+        <w:t>b</w:t>
+      </w:r>
+      <w:r>
+        <w:rPr>
+          <w:rFonts w:ascii="Monospaced" w:eastAsia="Times New Roman" w:hAnsi="Monospaced"/>
+          <w:color w:val="000000"/>
+          <w:sz w:val="27"/>
+          <w:szCs w:val="27"/>
+        </w:rPr>
+        <w:t xml:space="preserve"> = </w:t>
+      </w:r>
+      <w:r>
+        <w:rPr>
+          <w:rFonts w:ascii="Monospaced" w:eastAsia="Times New Roman" w:hAnsi="Monospaced"/>
+          <w:color w:val="000000"/>
+          <w:sz w:val="27"/>
+          <w:szCs w:val="27"/>
+        </w:rPr>
+        <w:t>-3.39</w:t>
+      </w:r>
+      <w:r>
+        <w:rPr>
+          <w:rFonts w:ascii="Monospaced" w:eastAsia="Times New Roman" w:hAnsi="Monospaced"/>
+          <w:color w:val="000000"/>
+          <w:sz w:val="27"/>
+          <w:szCs w:val="27"/>
+        </w:rPr>
+        <w:t xml:space="preserve">, </w:t>
+      </w:r>
+      <w:r>
+        <w:rPr>
+          <w:rFonts w:ascii="Monospaced" w:eastAsia="Times New Roman" w:hAnsi="Monospaced"/>
+          <w:i/>
+          <w:color w:val="000000"/>
+          <w:sz w:val="27"/>
+          <w:szCs w:val="27"/>
+        </w:rPr>
+        <w:t>t</w:t>
+      </w:r>
+      <w:r>
+        <w:rPr>
+          <w:rFonts w:ascii="Monospaced" w:eastAsia="Times New Roman" w:hAnsi="Monospaced"/>
+          <w:color w:val="000000"/>
+          <w:sz w:val="27"/>
+          <w:szCs w:val="27"/>
+        </w:rPr>
+        <w:t xml:space="preserve">(27) = </w:t>
+      </w:r>
+      <w:r>
+        <w:rPr>
+          <w:rFonts w:ascii="Monospaced" w:eastAsia="Times New Roman" w:hAnsi="Monospaced"/>
+          <w:color w:val="000000"/>
+          <w:sz w:val="27"/>
+          <w:szCs w:val="27"/>
+        </w:rPr>
+        <w:t>-4.13</w:t>
+      </w:r>
+      <w:r>
+        <w:rPr>
+          <w:rFonts w:ascii="Monospaced" w:eastAsia="Times New Roman" w:hAnsi="Monospaced"/>
+          <w:color w:val="000000"/>
+          <w:sz w:val="27"/>
+          <w:szCs w:val="27"/>
+        </w:rPr>
+        <w:t xml:space="preserve">, </w:t>
+      </w:r>
+      <w:r>
+        <w:rPr>
+          <w:rFonts w:ascii="Monospaced" w:eastAsia="Times New Roman" w:hAnsi="Monospaced"/>
+          <w:i/>
+          <w:color w:val="000000"/>
+          <w:sz w:val="27"/>
+          <w:szCs w:val="27"/>
+        </w:rPr>
+        <w:t>p</w:t>
+      </w:r>
+      <w:r>
+        <w:rPr>
+          <w:rFonts w:ascii="Monospaced" w:eastAsia="Times New Roman" w:hAnsi="Monospaced"/>
+          <w:color w:val="000000"/>
+          <w:sz w:val="27"/>
+          <w:szCs w:val="27"/>
+        </w:rPr>
+        <w:t xml:space="preserve"> &lt;</w:t>
+      </w:r>
+      <w:r>
+        <w:rPr>
+          <w:rFonts w:ascii="Monospaced" w:eastAsia="Times New Roman" w:hAnsi="Monospaced"/>
+          <w:color w:val="000000"/>
+          <w:sz w:val="27"/>
+          <w:szCs w:val="27"/>
+        </w:rPr>
+        <w:t xml:space="preserve"> .001</w:t>
+      </w:r>
+    </w:p>
+    <w:p>
+      <w:pPr>
+        <w:rPr>
+          <w:rFonts w:ascii="Monospaced" w:eastAsia="Times New Roman" w:hAnsi="Monospaced"/>
+          <w:color w:val="000000"/>
+          <w:sz w:val="27"/>
+          <w:szCs w:val="27"/>
+        </w:rPr>
+      </w:pPr>
+      <w:r>
+        <w:rPr>
+          <w:rFonts w:ascii="Monospaced" w:eastAsia="Times New Roman" w:hAnsi="Monospaced"/>
+          <w:color w:val="000000"/>
+          <w:sz w:val="27"/>
+          <w:szCs w:val="27"/>
+        </w:rPr>
+        <w:t xml:space="preserve">Gear </w:t>
+      </w:r>
+      <w:r>
+        <w:rPr>
+          <w:rFonts w:ascii="Monospaced" w:eastAsia="Times New Roman" w:hAnsi="Monospaced"/>
+          <w:i/>
+          <w:color w:val="000000"/>
+          <w:sz w:val="27"/>
+          <w:szCs w:val="27"/>
+        </w:rPr>
+        <w:t>b</w:t>
+      </w:r>
+      <w:r>
+        <w:rPr>
+          <w:rFonts w:ascii="Monospaced" w:eastAsia="Times New Roman" w:hAnsi="Monospaced"/>
+          <w:color w:val="000000"/>
+          <w:sz w:val="27"/>
+          <w:szCs w:val="27"/>
+        </w:rPr>
+        <w:t xml:space="preserve"> = </w:t>
+      </w:r>
+      <w:r>
+        <w:rPr>
+          <w:rFonts w:ascii="Monospaced" w:eastAsia="Times New Roman" w:hAnsi="Monospaced"/>
+          <w:color w:val="000000"/>
+          <w:sz w:val="27"/>
+          <w:szCs w:val="27"/>
+        </w:rPr>
+        <w:t>-</w:t>
+      </w:r>
+      <w:r>
+        <w:rPr>
+          <w:rFonts w:ascii="Monospaced" w:eastAsia="Times New Roman" w:hAnsi="Monospaced"/>
+          <w:color w:val="000000"/>
+          <w:sz w:val="27"/>
+          <w:szCs w:val="27"/>
+        </w:rPr>
+        <w:t>0</w:t>
+      </w:r>
+      <w:r>
+        <w:rPr>
+          <w:rFonts w:ascii="Monospaced" w:eastAsia="Times New Roman" w:hAnsi="Monospaced"/>
+          <w:color w:val="000000"/>
+          <w:sz w:val="27"/>
+          <w:szCs w:val="27"/>
+        </w:rPr>
+        <w:t>.52</w:t>
+      </w:r>
+      <w:r>
+        <w:rPr>
+          <w:rFonts w:ascii="Monospaced" w:eastAsia="Times New Roman" w:hAnsi="Monospaced"/>
+          <w:color w:val="000000"/>
+          <w:sz w:val="27"/>
+          <w:szCs w:val="27"/>
+        </w:rPr>
+        <w:t xml:space="preserve">, </w:t>
+      </w:r>
+      <w:r>
+        <w:rPr>
+          <w:rFonts w:ascii="Monospaced" w:eastAsia="Times New Roman" w:hAnsi="Monospaced"/>
+          <w:i/>
+          <w:color w:val="000000"/>
+          <w:sz w:val="27"/>
+          <w:szCs w:val="27"/>
+        </w:rPr>
+        <w:t>t</w:t>
+      </w:r>
+      <w:r>
+        <w:rPr>
+          <w:rFonts w:ascii="Monospaced" w:eastAsia="Times New Roman" w:hAnsi="Monospaced"/>
+          <w:color w:val="000000"/>
+          <w:sz w:val="27"/>
+          <w:szCs w:val="27"/>
+        </w:rPr>
+        <w:t xml:space="preserve">(27) = </w:t>
+      </w:r>
+      <w:r>
+        <w:rPr>
+          <w:rFonts w:ascii="Monospaced" w:eastAsia="Times New Roman" w:hAnsi="Monospaced"/>
+          <w:color w:val="000000"/>
+          <w:sz w:val="27"/>
+          <w:szCs w:val="27"/>
+        </w:rPr>
+        <w:t>-</w:t>
+      </w:r>
+      <w:r>
+        <w:rPr>
+          <w:rFonts w:ascii="Monospaced" w:eastAsia="Times New Roman" w:hAnsi="Monospaced"/>
+          <w:color w:val="000000"/>
+          <w:sz w:val="27"/>
+          <w:szCs w:val="27"/>
+        </w:rPr>
+        <w:t>0</w:t>
+      </w:r>
+      <w:r>
+        <w:rPr>
+          <w:rFonts w:ascii="Monospaced" w:eastAsia="Times New Roman" w:hAnsi="Monospaced"/>
+          <w:color w:val="000000"/>
+          <w:sz w:val="27"/>
+          <w:szCs w:val="27"/>
+        </w:rPr>
+        <w:t>.67</w:t>
+      </w:r>
+      <w:r>
+        <w:rPr>
+          <w:rFonts w:ascii="Monospaced" w:eastAsia="Times New Roman" w:hAnsi="Monospaced"/>
+          <w:color w:val="000000"/>
+          <w:sz w:val="27"/>
+          <w:szCs w:val="27"/>
+        </w:rPr>
+        <w:t xml:space="preserve">, </w:t>
+      </w:r>
+      <w:r>
+        <w:rPr>
+          <w:rFonts w:ascii="Monospaced" w:eastAsia="Times New Roman" w:hAnsi="Monospaced"/>
+          <w:i/>
+          <w:color w:val="000000"/>
+          <w:sz w:val="27"/>
+          <w:szCs w:val="27"/>
+        </w:rPr>
+        <w:t>p</w:t>
+      </w:r>
+      <w:r>
+        <w:rPr>
+          <w:rFonts w:ascii="Monospaced" w:eastAsia="Times New Roman" w:hAnsi="Monospaced"/>
+          <w:color w:val="000000"/>
+          <w:sz w:val="27"/>
+          <w:szCs w:val="27"/>
+        </w:rPr>
+        <w:t xml:space="preserve"> = .</w:t>
+      </w:r>
+      <w:r>
+        <w:rPr>
+          <w:rFonts w:ascii="Monospaced" w:eastAsia="Times New Roman" w:hAnsi="Monospaced"/>
+          <w:color w:val="000000"/>
+          <w:sz w:val="27"/>
+          <w:szCs w:val="27"/>
+        </w:rPr>
+        <w:t>508</w:t>
+      </w:r>
+    </w:p>
+    <w:p>
+      <w:pPr>
+        <w:rPr>
+          <w:rFonts w:ascii="Monospaced" w:eastAsia="Times New Roman" w:hAnsi="Monospaced"/>
+          <w:color w:val="000000"/>
+          <w:sz w:val="27"/>
+          <w:szCs w:val="27"/>
+        </w:rPr>
+      </w:pPr>
+      <w:r>
+        <w:rPr>
+          <w:rFonts w:ascii="Monospaced" w:eastAsia="Times New Roman" w:hAnsi="Monospaced"/>
+          <w:color w:val="000000"/>
+          <w:sz w:val="27"/>
+          <w:szCs w:val="27"/>
+        </w:rPr>
+        <w:br/>
+        <w:t>************** TOTAL, DIRECT, AND INDIRECT EFFECTS OF X ON Y **************</w:t>
+      </w:r>
+      <w:r>
+        <w:rPr>
+          <w:rFonts w:ascii="Monospaced" w:eastAsia="Times New Roman" w:hAnsi="Monospaced"/>
+          <w:color w:val="000000"/>
+          <w:sz w:val="27"/>
+          <w:szCs w:val="27"/>
+        </w:rPr>
+        <w:br/>
+      </w:r>
+      <w:r>
+        <w:rPr>
+          <w:rFonts w:ascii="Monospaced" w:eastAsia="Times New Roman" w:hAnsi="Monospaced"/>
+          <w:color w:val="000000"/>
+          <w:sz w:val="27"/>
+          <w:szCs w:val="27"/>
+        </w:rPr>
+        <w:br/>
+        <w:t>Total effect of X on Y</w:t>
+      </w:r>
+      <w:r>
+        <w:rPr>
+          <w:rFonts w:ascii="Monospaced" w:eastAsia="Times New Roman" w:hAnsi="Monospaced"/>
+          <w:color w:val="000000"/>
+          <w:sz w:val="27"/>
+          <w:szCs w:val="27"/>
+        </w:rPr>
+        <w:t xml:space="preserve"> (c path)</w:t>
+      </w:r>
+      <w:r>
+        <w:rPr>
+          <w:rFonts w:ascii="Monospaced" w:eastAsia="Times New Roman" w:hAnsi="Monospaced"/>
+          <w:color w:val="000000"/>
+          <w:sz w:val="27"/>
+          <w:szCs w:val="27"/>
+        </w:rPr>
+        <w:br/>
+        <w:t>     Effect         se          t          p       LLCI       ULCI       c_ps       c_cs</w:t>
+      </w:r>
+      <w:r>
+        <w:rPr>
+          <w:rFonts w:ascii="Monospaced" w:eastAsia="Times New Roman" w:hAnsi="Monospaced"/>
+          <w:color w:val="000000"/>
+          <w:sz w:val="27"/>
+          <w:szCs w:val="27"/>
+        </w:rPr>
+        <w:br/>
+        <w:t>    -1.5280      .4198    -3.6402      .0011    -2.3879     -.6682     -.2535     -.4528</w:t>
+      </w:r>
+      <w:r>
+        <w:rPr>
+          <w:rFonts w:ascii="Monospaced" w:eastAsia="Times New Roman" w:hAnsi="Monospaced"/>
+          <w:color w:val="000000"/>
+          <w:sz w:val="27"/>
+          <w:szCs w:val="27"/>
+        </w:rPr>
+        <w:br/>
+      </w:r>
+      <w:r>
+        <w:rPr>
+          <w:rFonts w:ascii="Monospaced" w:eastAsia="Times New Roman" w:hAnsi="Monospaced"/>
+          <w:color w:val="000000"/>
+          <w:sz w:val="27"/>
+          <w:szCs w:val="27"/>
+        </w:rPr>
+        <w:br/>
+        <w:t>Direct effect of X on Y</w:t>
+      </w:r>
+      <w:r>
+        <w:rPr>
+          <w:rFonts w:ascii="Monospaced" w:eastAsia="Times New Roman" w:hAnsi="Monospaced"/>
+          <w:color w:val="000000"/>
+          <w:sz w:val="27"/>
+          <w:szCs w:val="27"/>
+        </w:rPr>
+        <w:t xml:space="preserve"> (c’ path)</w:t>
+      </w:r>
+      <w:r>
+        <w:rPr>
+          <w:rFonts w:ascii="Monospaced" w:eastAsia="Times New Roman" w:hAnsi="Monospaced"/>
+          <w:color w:val="000000"/>
+          <w:sz w:val="27"/>
+          <w:szCs w:val="27"/>
+        </w:rPr>
+        <w:br/>
+        <w:t>     Effect         se          t          p       LLCI       ULCI      c'_ps      c'_cs</w:t>
+      </w:r>
+      <w:r>
+        <w:rPr>
+          <w:rFonts w:ascii="Monospaced" w:eastAsia="Times New Roman" w:hAnsi="Monospaced"/>
+          <w:color w:val="000000"/>
+          <w:sz w:val="27"/>
+          <w:szCs w:val="27"/>
+        </w:rPr>
+        <w:br/>
+      </w:r>
+      <w:r>
+        <w:rPr>
+          <w:rFonts w:ascii="Monospaced" w:eastAsia="Times New Roman" w:hAnsi="Monospaced"/>
+          <w:color w:val="000000"/>
+          <w:sz w:val="27"/>
+          <w:szCs w:val="27"/>
+        </w:rPr>
+        <w:lastRenderedPageBreak/>
+        <w:t>     -.8126      .6632    -1.2253      .2311    -2.1734      .5482     -.1348     -.2408</w:t>
+      </w:r>
+      <w:r>
+        <w:rPr>
+          <w:rFonts w:ascii="Monospaced" w:eastAsia="Times New Roman" w:hAnsi="Monospaced"/>
+          <w:color w:val="000000"/>
+          <w:sz w:val="27"/>
+          <w:szCs w:val="27"/>
+        </w:rPr>
+        <w:br/>
+      </w:r>
+      <w:r>
+        <w:rPr>
+          <w:rFonts w:ascii="Monospaced" w:eastAsia="Times New Roman" w:hAnsi="Monospaced"/>
+          <w:color w:val="000000"/>
+          <w:sz w:val="27"/>
+          <w:szCs w:val="27"/>
+        </w:rPr>
+        <w:br/>
+        <w:t>Indirect effect(s) of X on Y:</w:t>
+      </w:r>
+      <w:r>
+        <w:rPr>
+          <w:rFonts w:ascii="Monospaced" w:eastAsia="Times New Roman" w:hAnsi="Monospaced"/>
+          <w:color w:val="000000"/>
+          <w:sz w:val="27"/>
+          <w:szCs w:val="27"/>
+        </w:rPr>
+        <w:br/>
+        <w:t>       Effect     </w:t>
+      </w:r>
+      <w:proofErr w:type="spellStart"/>
+      <w:r>
+        <w:rPr>
+          <w:rFonts w:ascii="Monospaced" w:eastAsia="Times New Roman" w:hAnsi="Monospaced"/>
+          <w:color w:val="000000"/>
+          <w:sz w:val="27"/>
+          <w:szCs w:val="27"/>
+        </w:rPr>
+        <w:t>BootSE</w:t>
+      </w:r>
+      <w:proofErr w:type="spellEnd"/>
+      <w:r>
+        <w:rPr>
+          <w:rFonts w:ascii="Monospaced" w:eastAsia="Times New Roman" w:hAnsi="Monospaced"/>
+          <w:color w:val="000000"/>
+          <w:sz w:val="27"/>
+          <w:szCs w:val="27"/>
+        </w:rPr>
+        <w:t>   </w:t>
+      </w:r>
+      <w:proofErr w:type="spellStart"/>
+      <w:r>
+        <w:rPr>
+          <w:rFonts w:ascii="Monospaced" w:eastAsia="Times New Roman" w:hAnsi="Monospaced"/>
+          <w:color w:val="000000"/>
+          <w:sz w:val="27"/>
+          <w:szCs w:val="27"/>
+        </w:rPr>
+        <w:t>BootLLCI</w:t>
+      </w:r>
+      <w:proofErr w:type="spellEnd"/>
+      <w:r>
+        <w:rPr>
+          <w:rFonts w:ascii="Monospaced" w:eastAsia="Times New Roman" w:hAnsi="Monospaced"/>
+          <w:color w:val="000000"/>
+          <w:sz w:val="27"/>
+          <w:szCs w:val="27"/>
+        </w:rPr>
+        <w:t>   </w:t>
+      </w:r>
+      <w:proofErr w:type="spellStart"/>
+      <w:r>
+        <w:rPr>
+          <w:rFonts w:ascii="Monospaced" w:eastAsia="Times New Roman" w:hAnsi="Monospaced"/>
+          <w:color w:val="000000"/>
+          <w:sz w:val="27"/>
+          <w:szCs w:val="27"/>
+        </w:rPr>
+        <w:t>BootULCI</w:t>
+      </w:r>
+      <w:proofErr w:type="spellEnd"/>
+      <w:r>
+        <w:rPr>
+          <w:rFonts w:ascii="Monospaced" w:eastAsia="Times New Roman" w:hAnsi="Monospaced"/>
+          <w:color w:val="000000"/>
+          <w:sz w:val="27"/>
+          <w:szCs w:val="27"/>
+        </w:rPr>
+        <w:br/>
+      </w:r>
+      <w:proofErr w:type="spellStart"/>
+      <w:r>
+        <w:rPr>
+          <w:rFonts w:ascii="Monospaced" w:eastAsia="Times New Roman" w:hAnsi="Monospaced"/>
+          <w:color w:val="000000"/>
+          <w:sz w:val="27"/>
+          <w:szCs w:val="27"/>
+        </w:rPr>
+        <w:t>hp</w:t>
+      </w:r>
+      <w:proofErr w:type="spellEnd"/>
+      <w:r>
+        <w:rPr>
+          <w:rFonts w:ascii="Monospaced" w:eastAsia="Times New Roman" w:hAnsi="Monospaced"/>
+          <w:color w:val="000000"/>
+          <w:sz w:val="27"/>
+          <w:szCs w:val="27"/>
+        </w:rPr>
+        <w:t>     -.7154      .5510    -1.6198      .7037</w:t>
+      </w:r>
+    </w:p>
+    <w:p>
+      <w:pPr>
+        <w:rPr>
+          <w:rFonts w:eastAsia="Times New Roman"/>
+        </w:rPr>
+      </w:pPr>
+      <w:r>
+        <w:rPr>
+          <w:rFonts w:ascii="Monospaced" w:eastAsia="Times New Roman" w:hAnsi="Monospaced"/>
+          <w:color w:val="000000"/>
+          <w:sz w:val="27"/>
+          <w:szCs w:val="27"/>
+        </w:rPr>
+        <w:t xml:space="preserve">Indirect = -0.72, </w:t>
+      </w:r>
+      <w:r>
+        <w:rPr>
+          <w:rFonts w:ascii="Monospaced" w:eastAsia="Times New Roman" w:hAnsi="Monospaced"/>
+          <w:i/>
+          <w:color w:val="000000"/>
+          <w:sz w:val="27"/>
+          <w:szCs w:val="27"/>
+        </w:rPr>
+        <w:t>SE</w:t>
+      </w:r>
+      <w:r>
+        <w:rPr>
+          <w:rFonts w:ascii="Monospaced" w:eastAsia="Times New Roman" w:hAnsi="Monospaced"/>
+          <w:color w:val="000000"/>
+          <w:sz w:val="27"/>
+          <w:szCs w:val="27"/>
+        </w:rPr>
+        <w:t xml:space="preserve"> = 0.55, 95% CI[-1.62,0.70] </w:t>
+      </w:r>
+      <w:r>
+        <w:rPr>
+          <w:rFonts w:ascii="Monospaced" w:eastAsia="Times New Roman" w:hAnsi="Monospaced"/>
+          <w:color w:val="000000"/>
+          <w:sz w:val="27"/>
+          <w:szCs w:val="27"/>
+        </w:rPr>
+        <w:t xml:space="preserve">no mediation because CI includes zero. </w:t>
+      </w:r>
+      <w:r>
+        <w:rPr>
+          <w:rFonts w:ascii="Monospaced" w:eastAsia="Times New Roman" w:hAnsi="Monospaced"/>
+          <w:color w:val="000000"/>
+          <w:sz w:val="27"/>
+          <w:szCs w:val="27"/>
+        </w:rPr>
+        <w:br/>
+      </w:r>
+      <w:r>
+        <w:rPr>
+          <w:rFonts w:ascii="Monospaced" w:eastAsia="Times New Roman" w:hAnsi="Monospaced"/>
+          <w:color w:val="000000"/>
+          <w:sz w:val="27"/>
+          <w:szCs w:val="27"/>
+        </w:rPr>
+        <w:br/>
+        <w:t>Partially standardized indirect effect(s) of X on Y:</w:t>
+      </w:r>
+      <w:r>
+        <w:rPr>
+          <w:rFonts w:ascii="Monospaced" w:eastAsia="Times New Roman" w:hAnsi="Monospaced"/>
+          <w:color w:val="000000"/>
+          <w:sz w:val="27"/>
+          <w:szCs w:val="27"/>
+        </w:rPr>
+        <w:br/>
+        <w:t>       Effect     </w:t>
+      </w:r>
+      <w:proofErr w:type="spellStart"/>
+      <w:r>
+        <w:rPr>
+          <w:rFonts w:ascii="Monospaced" w:eastAsia="Times New Roman" w:hAnsi="Monospaced"/>
+          <w:color w:val="000000"/>
+          <w:sz w:val="27"/>
+          <w:szCs w:val="27"/>
+        </w:rPr>
+        <w:t>BootSE</w:t>
+      </w:r>
+      <w:proofErr w:type="spellEnd"/>
+      <w:r>
+        <w:rPr>
+          <w:rFonts w:ascii="Monospaced" w:eastAsia="Times New Roman" w:hAnsi="Monospaced"/>
+          <w:color w:val="000000"/>
+          <w:sz w:val="27"/>
+          <w:szCs w:val="27"/>
+        </w:rPr>
+        <w:t>   </w:t>
+      </w:r>
+      <w:proofErr w:type="spellStart"/>
+      <w:r>
+        <w:rPr>
+          <w:rFonts w:ascii="Monospaced" w:eastAsia="Times New Roman" w:hAnsi="Monospaced"/>
+          <w:color w:val="000000"/>
+          <w:sz w:val="27"/>
+          <w:szCs w:val="27"/>
+        </w:rPr>
+        <w:t>BootLLCI</w:t>
+      </w:r>
+      <w:proofErr w:type="spellEnd"/>
+      <w:r>
+        <w:rPr>
+          <w:rFonts w:ascii="Monospaced" w:eastAsia="Times New Roman" w:hAnsi="Monospaced"/>
+          <w:color w:val="000000"/>
+          <w:sz w:val="27"/>
+          <w:szCs w:val="27"/>
+        </w:rPr>
+        <w:t>   </w:t>
+      </w:r>
+      <w:proofErr w:type="spellStart"/>
+      <w:r>
+        <w:rPr>
+          <w:rFonts w:ascii="Monospaced" w:eastAsia="Times New Roman" w:hAnsi="Monospaced"/>
+          <w:color w:val="000000"/>
+          <w:sz w:val="27"/>
+          <w:szCs w:val="27"/>
+        </w:rPr>
+        <w:t>BootULCI</w:t>
+      </w:r>
+      <w:proofErr w:type="spellEnd"/>
+      <w:r>
+        <w:rPr>
+          <w:rFonts w:ascii="Monospaced" w:eastAsia="Times New Roman" w:hAnsi="Monospaced"/>
+          <w:color w:val="000000"/>
+          <w:sz w:val="27"/>
+          <w:szCs w:val="27"/>
+        </w:rPr>
+        <w:br/>
+      </w:r>
+      <w:proofErr w:type="spellStart"/>
+      <w:r>
+        <w:rPr>
+          <w:rFonts w:ascii="Monospaced" w:eastAsia="Times New Roman" w:hAnsi="Monospaced"/>
+          <w:color w:val="000000"/>
+          <w:sz w:val="27"/>
+          <w:szCs w:val="27"/>
+        </w:rPr>
+        <w:t>hp</w:t>
+      </w:r>
+      <w:proofErr w:type="spellEnd"/>
+      <w:r>
+        <w:rPr>
+          <w:rFonts w:ascii="Monospaced" w:eastAsia="Times New Roman" w:hAnsi="Monospaced"/>
+          <w:color w:val="000000"/>
+          <w:sz w:val="27"/>
+          <w:szCs w:val="27"/>
+        </w:rPr>
+        <w:t>     -.1187      .0932     -.2750      .1134</w:t>
+      </w:r>
+      <w:r>
+        <w:rPr>
+          <w:rFonts w:ascii="Monospaced" w:eastAsia="Times New Roman" w:hAnsi="Monospaced"/>
+          <w:color w:val="000000"/>
+          <w:sz w:val="27"/>
+          <w:szCs w:val="27"/>
+        </w:rPr>
+        <w:br/>
+      </w:r>
+      <w:r>
+        <w:rPr>
+          <w:rFonts w:ascii="Monospaced" w:eastAsia="Times New Roman" w:hAnsi="Monospaced"/>
+          <w:color w:val="000000"/>
+          <w:sz w:val="27"/>
+          <w:szCs w:val="27"/>
+        </w:rPr>
+        <w:br/>
+        <w:t>Completely standardized indirect effect(s) of X on Y:</w:t>
+      </w:r>
+      <w:r>
+        <w:rPr>
+          <w:rFonts w:ascii="Monospaced" w:eastAsia="Times New Roman" w:hAnsi="Monospaced"/>
+          <w:color w:val="000000"/>
+          <w:sz w:val="27"/>
+          <w:szCs w:val="27"/>
+        </w:rPr>
+        <w:br/>
+        <w:t>       Effect     </w:t>
+      </w:r>
+      <w:proofErr w:type="spellStart"/>
+      <w:r>
+        <w:rPr>
+          <w:rFonts w:ascii="Monospaced" w:eastAsia="Times New Roman" w:hAnsi="Monospaced"/>
+          <w:color w:val="000000"/>
+          <w:sz w:val="27"/>
+          <w:szCs w:val="27"/>
+        </w:rPr>
+        <w:t>BootSE</w:t>
+      </w:r>
+      <w:proofErr w:type="spellEnd"/>
+      <w:r>
+        <w:rPr>
+          <w:rFonts w:ascii="Monospaced" w:eastAsia="Times New Roman" w:hAnsi="Monospaced"/>
+          <w:color w:val="000000"/>
+          <w:sz w:val="27"/>
+          <w:szCs w:val="27"/>
+        </w:rPr>
+        <w:t>   </w:t>
+      </w:r>
+      <w:proofErr w:type="spellStart"/>
+      <w:r>
+        <w:rPr>
+          <w:rFonts w:ascii="Monospaced" w:eastAsia="Times New Roman" w:hAnsi="Monospaced"/>
+          <w:color w:val="000000"/>
+          <w:sz w:val="27"/>
+          <w:szCs w:val="27"/>
+        </w:rPr>
+        <w:t>BootLLCI</w:t>
+      </w:r>
+      <w:proofErr w:type="spellEnd"/>
+      <w:r>
+        <w:rPr>
+          <w:rFonts w:ascii="Monospaced" w:eastAsia="Times New Roman" w:hAnsi="Monospaced"/>
+          <w:color w:val="000000"/>
+          <w:sz w:val="27"/>
+          <w:szCs w:val="27"/>
+        </w:rPr>
+        <w:t>   </w:t>
+      </w:r>
+      <w:proofErr w:type="spellStart"/>
+      <w:r>
+        <w:rPr>
+          <w:rFonts w:ascii="Monospaced" w:eastAsia="Times New Roman" w:hAnsi="Monospaced"/>
+          <w:color w:val="000000"/>
+          <w:sz w:val="27"/>
+          <w:szCs w:val="27"/>
+        </w:rPr>
+        <w:t>BootULCI</w:t>
+      </w:r>
+      <w:proofErr w:type="spellEnd"/>
+      <w:r>
+        <w:rPr>
+          <w:rFonts w:ascii="Monospaced" w:eastAsia="Times New Roman" w:hAnsi="Monospaced"/>
+          <w:color w:val="000000"/>
+          <w:sz w:val="27"/>
+          <w:szCs w:val="27"/>
+        </w:rPr>
+        <w:br/>
+      </w:r>
+      <w:proofErr w:type="spellStart"/>
+      <w:r>
+        <w:rPr>
+          <w:rFonts w:ascii="Monospaced" w:eastAsia="Times New Roman" w:hAnsi="Monospaced"/>
+          <w:color w:val="000000"/>
+          <w:sz w:val="27"/>
+          <w:szCs w:val="27"/>
+        </w:rPr>
+        <w:t>hp</w:t>
+      </w:r>
+      <w:proofErr w:type="spellEnd"/>
+      <w:r>
+        <w:rPr>
+          <w:rFonts w:ascii="Monospaced" w:eastAsia="Times New Roman" w:hAnsi="Monospaced"/>
+          <w:color w:val="000000"/>
+          <w:sz w:val="27"/>
+          <w:szCs w:val="27"/>
+        </w:rPr>
+        <w:t>     -.2120      .1652     -.4991      .1934</w:t>
+      </w:r>
+      <w:r>
+        <w:rPr>
+          <w:rFonts w:ascii="Monospaced" w:eastAsia="Times New Roman" w:hAnsi="Monospaced"/>
+          <w:color w:val="000000"/>
+          <w:sz w:val="27"/>
+          <w:szCs w:val="27"/>
+        </w:rPr>
+        <w:br/>
+      </w:r>
+      <w:r>
+        <w:rPr>
+          <w:rFonts w:ascii="Monospaced" w:eastAsia="Times New Roman" w:hAnsi="Monospaced"/>
+          <w:color w:val="000000"/>
+          <w:sz w:val="27"/>
+          <w:szCs w:val="27"/>
+        </w:rPr>
+        <w:br/>
+        <w:t>*********************** ANALYSIS NOTES AND ERRORS ************************</w:t>
+      </w:r>
+      <w:r>
+        <w:rPr>
+          <w:rFonts w:ascii="Monospaced" w:eastAsia="Times New Roman" w:hAnsi="Monospaced"/>
+          <w:color w:val="000000"/>
+          <w:sz w:val="27"/>
+          <w:szCs w:val="27"/>
+        </w:rPr>
+        <w:br/>
+      </w:r>
+      <w:r>
+        <w:rPr>
+          <w:rFonts w:ascii="Monospaced" w:eastAsia="Times New Roman" w:hAnsi="Monospaced"/>
+          <w:color w:val="000000"/>
+          <w:sz w:val="27"/>
+          <w:szCs w:val="27"/>
+        </w:rPr>
+        <w:br/>
+        <w:t>Level of confidence for all confidence intervals in output:</w:t>
+      </w:r>
+      <w:r>
+        <w:rPr>
+          <w:rFonts w:ascii="Monospaced" w:eastAsia="Times New Roman" w:hAnsi="Monospaced"/>
+          <w:color w:val="000000"/>
+          <w:sz w:val="27"/>
+          <w:szCs w:val="27"/>
+        </w:rPr>
+        <w:br/>
+        <w:t>  95.0000</w:t>
+      </w:r>
+      <w:r>
+        <w:rPr>
+          <w:rFonts w:ascii="Monospaced" w:eastAsia="Times New Roman" w:hAnsi="Monospaced"/>
+          <w:color w:val="000000"/>
+          <w:sz w:val="27"/>
+          <w:szCs w:val="27"/>
+        </w:rPr>
+        <w:br/>
+      </w:r>
+      <w:r>
+        <w:rPr>
+          <w:rFonts w:ascii="Monospaced" w:eastAsia="Times New Roman" w:hAnsi="Monospaced"/>
+          <w:color w:val="000000"/>
+          <w:sz w:val="27"/>
+          <w:szCs w:val="27"/>
+        </w:rPr>
+        <w:br/>
+        <w:t>Number of bootstrap samples for percentile bootstrap confidence intervals:</w:t>
+      </w:r>
+      <w:r>
+        <w:rPr>
+          <w:rFonts w:ascii="Monospaced" w:eastAsia="Times New Roman" w:hAnsi="Monospaced"/>
+          <w:color w:val="000000"/>
+          <w:sz w:val="27"/>
+          <w:szCs w:val="27"/>
+        </w:rPr>
+        <w:br/>
+        <w:t>  5000</w:t>
+      </w:r>
+      <w:r>
+        <w:rPr>
+          <w:rFonts w:ascii="Monospaced" w:eastAsia="Times New Roman" w:hAnsi="Monospaced"/>
+          <w:color w:val="000000"/>
+          <w:sz w:val="27"/>
+          <w:szCs w:val="27"/>
+        </w:rPr>
+        <w:br/>
+      </w:r>
+      <w:r>
+        <w:rPr>
+          <w:rFonts w:eastAsia="Times New Roman"/>
+        </w:rPr>
+        <w:br/>
+        <w:t>  </w:t>
+      </w:r>
+    </w:p>
+    <w:p>
+      <w:r>
+        <w:t>Quantpsy.org</w:t>
+      </w:r>
+    </w:p>
+    <w:p/>
+    <w:p>
+      <w:r>
+        <w:drawing>
+          <wp:inline distT="0" distB="0" distL="0" distR="0" wp14:anchorId="4F5CE8EF" wp14:editId="37F9393F">
+            <wp:extent cx="5943600" cy="1772285"/>
+            <wp:effectExtent l="0" t="0" r="0" b="5715"/>
+            <wp:docPr id="2" name="Picture 2"/>
+            <wp:cNvGraphicFramePr>
+              <a:graphicFrameLocks xmlns:a="http://schemas.openxmlformats.org/drawingml/2006/main" noChangeAspect="1"/>
+            </wp:cNvGraphicFramePr>
+            <a:graphic xmlns:a="http://schemas.openxmlformats.org/drawingml/2006/main">
+              <a:graphicData uri="http://schemas.openxmlformats.org/drawingml/2006/picture">
+                <pic:pic xmlns:pic="http://schemas.openxmlformats.org/drawingml/2006/picture">
+                  <pic:nvPicPr>
+                    <pic:cNvPr id="1" name=""/>
+                    <pic:cNvPicPr/>
+                  </pic:nvPicPr>
+                  <pic:blipFill>
+                    <a:blip r:embed="rId12"/>
+                    <a:stretch>
+                      <a:fillRect/>
+                    </a:stretch>
+                  </pic:blipFill>
+                  <pic:spPr>
+                    <a:xfrm>
+                      <a:off x="0" y="0"/>
+                      <a:ext cx="5943600" cy="1772285"/>
+                    </a:xfrm>
+                    <a:prstGeom prst="rect">
+                      <a:avLst/>
+                    </a:prstGeom>
+                  </pic:spPr>
+                </pic:pic>
+              </a:graphicData>
+            </a:graphic>
+          </wp:inline>
+        </w:drawing>
+      </w:r>
     </w:p>
     <w:sectPr>
       <w:pgSz w:w="12240" w:h="15840"/>
@@ -355,10 +3278,10 @@
     </w:lvl>
   </w:abstractNum>
   <w:abstractNum w:abstractNumId="1" w15:restartNumberingAfterBreak="0">
-    <w:nsid w:val="7C52306D"/>
+    <w:nsid w:val="2D803A1D"/>
     <w:multiLevelType w:val="hybridMultilevel"/>
-    <w:tmpl w:val="34E4955E"/>
-    <w:lvl w:ilvl="0" w:tplc="9000CE2E">
+    <w:tmpl w:val="D1040874"/>
+    <w:lvl w:ilvl="0" w:tplc="CE5E95A2">
       <w:numFmt w:val="bullet"/>
       <w:lvlText w:val="-"/>
       <w:lvlJc w:val="left"/>
@@ -466,11 +3389,126 @@
       </w:rPr>
     </w:lvl>
   </w:abstractNum>
+  <w:abstractNum w:abstractNumId="2" w15:restartNumberingAfterBreak="0">
+    <w:nsid w:val="7C52306D"/>
+    <w:multiLevelType w:val="hybridMultilevel"/>
+    <w:tmpl w:val="34E4955E"/>
+    <w:lvl w:ilvl="0" w:tplc="9000CE2E">
+      <w:numFmt w:val="bullet"/>
+      <w:lvlText w:val="-"/>
+      <w:lvlJc w:val="left"/>
+      <w:pPr>
+        <w:ind w:left="720" w:hanging="360"/>
+      </w:pPr>
+      <w:rPr>
+        <w:rFonts w:ascii="Times New Roman" w:eastAsiaTheme="minorHAnsi" w:hAnsi="Times New Roman" w:cs="Times New Roman" w:hint="default"/>
+      </w:rPr>
+    </w:lvl>
+    <w:lvl w:ilvl="1" w:tplc="04090003" w:tentative="1">
+      <w:start w:val="1"/>
+      <w:numFmt w:val="bullet"/>
+      <w:lvlText w:val="o"/>
+      <w:lvlJc w:val="left"/>
+      <w:pPr>
+        <w:ind w:left="1440" w:hanging="360"/>
+      </w:pPr>
+      <w:rPr>
+        <w:rFonts w:ascii="Courier New" w:hAnsi="Courier New" w:cs="Courier New" w:hint="default"/>
+      </w:rPr>
+    </w:lvl>
+    <w:lvl w:ilvl="2" w:tplc="04090005" w:tentative="1">
+      <w:start w:val="1"/>
+      <w:numFmt w:val="bullet"/>
+      <w:lvlText w:val=""/>
+      <w:lvlJc w:val="left"/>
+      <w:pPr>
+        <w:ind w:left="2160" w:hanging="360"/>
+      </w:pPr>
+      <w:rPr>
+        <w:rFonts w:ascii="Wingdings" w:hAnsi="Wingdings" w:hint="default"/>
+      </w:rPr>
+    </w:lvl>
+    <w:lvl w:ilvl="3" w:tplc="04090001" w:tentative="1">
+      <w:start w:val="1"/>
+      <w:numFmt w:val="bullet"/>
+      <w:lvlText w:val=""/>
+      <w:lvlJc w:val="left"/>
+      <w:pPr>
+        <w:ind w:left="2880" w:hanging="360"/>
+      </w:pPr>
+      <w:rPr>
+        <w:rFonts w:ascii="Symbol" w:hAnsi="Symbol" w:hint="default"/>
+      </w:rPr>
+    </w:lvl>
+    <w:lvl w:ilvl="4" w:tplc="04090003" w:tentative="1">
+      <w:start w:val="1"/>
+      <w:numFmt w:val="bullet"/>
+      <w:lvlText w:val="o"/>
+      <w:lvlJc w:val="left"/>
+      <w:pPr>
+        <w:ind w:left="3600" w:hanging="360"/>
+      </w:pPr>
+      <w:rPr>
+        <w:rFonts w:ascii="Courier New" w:hAnsi="Courier New" w:cs="Courier New" w:hint="default"/>
+      </w:rPr>
+    </w:lvl>
+    <w:lvl w:ilvl="5" w:tplc="04090005" w:tentative="1">
+      <w:start w:val="1"/>
+      <w:numFmt w:val="bullet"/>
+      <w:lvlText w:val=""/>
+      <w:lvlJc w:val="left"/>
+      <w:pPr>
+        <w:ind w:left="4320" w:hanging="360"/>
+      </w:pPr>
+      <w:rPr>
+        <w:rFonts w:ascii="Wingdings" w:hAnsi="Wingdings" w:hint="default"/>
+      </w:rPr>
+    </w:lvl>
+    <w:lvl w:ilvl="6" w:tplc="04090001" w:tentative="1">
+      <w:start w:val="1"/>
+      <w:numFmt w:val="bullet"/>
+      <w:lvlText w:val=""/>
+      <w:lvlJc w:val="left"/>
+      <w:pPr>
+        <w:ind w:left="5040" w:hanging="360"/>
+      </w:pPr>
+      <w:rPr>
+        <w:rFonts w:ascii="Symbol" w:hAnsi="Symbol" w:hint="default"/>
+      </w:rPr>
+    </w:lvl>
+    <w:lvl w:ilvl="7" w:tplc="04090003" w:tentative="1">
+      <w:start w:val="1"/>
+      <w:numFmt w:val="bullet"/>
+      <w:lvlText w:val="o"/>
+      <w:lvlJc w:val="left"/>
+      <w:pPr>
+        <w:ind w:left="5760" w:hanging="360"/>
+      </w:pPr>
+      <w:rPr>
+        <w:rFonts w:ascii="Courier New" w:hAnsi="Courier New" w:cs="Courier New" w:hint="default"/>
+      </w:rPr>
+    </w:lvl>
+    <w:lvl w:ilvl="8" w:tplc="04090005" w:tentative="1">
+      <w:start w:val="1"/>
+      <w:numFmt w:val="bullet"/>
+      <w:lvlText w:val=""/>
+      <w:lvlJc w:val="left"/>
+      <w:pPr>
+        <w:ind w:left="6480" w:hanging="360"/>
+      </w:pPr>
+      <w:rPr>
+        <w:rFonts w:ascii="Wingdings" w:hAnsi="Wingdings" w:hint="default"/>
+      </w:rPr>
+    </w:lvl>
+  </w:abstractNum>
   <w:num w:numId="1">
-    <w:abstractNumId w:val="1"/>
+    <w:abstractNumId w:val="2"/>
   </w:num>
   <w:num w:numId="2">
     <w:abstractNumId w:val="0"/>
+  </w:num>
+  <w:num w:numId="3">
+    <w:abstractNumId w:val="1"/>
   </w:num>
 </w:numbering>
 </file>

</xml_diff>